<commit_message>
updated documentation visual part
</commit_message>
<xml_diff>
--- a/Documentation/DE2_Term_Project_Documentation.docx
+++ b/Documentation/DE2_Term_Project_Documentation.docx
@@ -11079,7 +11079,7 @@
     <w:p>
       <w:pPr>
         <w:spacing w:after="135" w:line="259" w:lineRule="auto"/>
-        <w:ind w:left="19" w:right="299" w:firstLine="0"/>
+        <w:ind w:left="19" w:right="299"/>
         <w:jc w:val="left"/>
         <w:rPr>
           <w:b/>
@@ -11091,7 +11091,7 @@
     <w:p>
       <w:pPr>
         <w:spacing w:after="135" w:line="259" w:lineRule="auto"/>
-        <w:ind w:left="19" w:right="299" w:firstLine="0"/>
+        <w:ind w:left="19" w:right="299"/>
         <w:jc w:val="left"/>
         <w:rPr>
           <w:b/>
@@ -11103,7 +11103,7 @@
     <w:p>
       <w:pPr>
         <w:spacing w:after="135" w:line="259" w:lineRule="auto"/>
-        <w:ind w:left="19" w:right="299" w:firstLine="0"/>
+        <w:ind w:left="19" w:right="299"/>
         <w:jc w:val="left"/>
         <w:rPr>
           <w:b/>
@@ -11115,7 +11115,7 @@
     <w:p>
       <w:pPr>
         <w:spacing w:after="135" w:line="259" w:lineRule="auto"/>
-        <w:ind w:left="19" w:right="299" w:firstLine="0"/>
+        <w:ind w:left="19" w:right="299"/>
         <w:jc w:val="left"/>
         <w:rPr>
           <w:b/>
@@ -11127,7 +11127,7 @@
     <w:p>
       <w:pPr>
         <w:spacing w:after="135" w:line="259" w:lineRule="auto"/>
-        <w:ind w:left="19" w:right="299" w:firstLine="0"/>
+        <w:ind w:left="19" w:right="299"/>
         <w:jc w:val="left"/>
         <w:rPr>
           <w:b/>
@@ -11164,7 +11164,7 @@
     <w:p>
       <w:pPr>
         <w:spacing w:after="135" w:line="259" w:lineRule="auto"/>
-        <w:ind w:left="19" w:right="299" w:firstLine="0"/>
+        <w:ind w:left="19" w:right="299"/>
         <w:jc w:val="left"/>
       </w:pPr>
       <w:r>
@@ -11177,7 +11177,7 @@
     <w:p>
       <w:pPr>
         <w:spacing w:after="295" w:line="259" w:lineRule="auto"/>
-        <w:ind w:left="19" w:right="299" w:firstLine="0"/>
+        <w:ind w:left="19" w:right="299"/>
         <w:jc w:val="left"/>
         <w:rPr>
           <w:i/>
@@ -11199,7 +11199,7 @@
     <w:p>
       <w:pPr>
         <w:spacing w:after="295" w:line="259" w:lineRule="auto"/>
-        <w:ind w:left="19" w:right="299" w:firstLine="0"/>
+        <w:ind w:left="19" w:right="299"/>
         <w:jc w:val="left"/>
         <w:rPr>
           <w:i/>
@@ -11212,7 +11212,7 @@
     <w:p>
       <w:pPr>
         <w:spacing w:after="295" w:line="259" w:lineRule="auto"/>
-        <w:ind w:left="19" w:right="299" w:firstLine="0"/>
+        <w:ind w:left="19" w:right="299"/>
         <w:jc w:val="left"/>
         <w:rPr>
           <w:i/>
@@ -11225,7 +11225,7 @@
     <w:p>
       <w:pPr>
         <w:spacing w:line="259" w:lineRule="auto"/>
-        <w:ind w:left="17" w:right="301" w:firstLine="0"/>
+        <w:ind w:left="17" w:right="301"/>
         <w:jc w:val="left"/>
         <w:rPr>
           <w:b/>
@@ -11249,7 +11249,7 @@
     <w:p>
       <w:pPr>
         <w:spacing w:line="259" w:lineRule="auto"/>
-        <w:ind w:left="17" w:right="301" w:firstLine="0"/>
+        <w:ind w:left="17" w:right="301"/>
         <w:jc w:val="left"/>
         <w:rPr>
           <w:color w:val="auto"/>
@@ -11277,7 +11277,7 @@
     <w:p>
       <w:pPr>
         <w:spacing w:line="259" w:lineRule="auto"/>
-        <w:ind w:left="17" w:right="301" w:firstLine="0"/>
+        <w:ind w:left="17" w:right="301"/>
         <w:jc w:val="left"/>
         <w:rPr>
           <w:color w:val="auto"/>
@@ -11305,7 +11305,7 @@
     <w:p>
       <w:pPr>
         <w:spacing w:after="295" w:line="259" w:lineRule="auto"/>
-        <w:ind w:left="19" w:right="299" w:firstLine="0"/>
+        <w:ind w:left="19" w:right="299"/>
         <w:jc w:val="left"/>
         <w:rPr>
           <w:color w:val="auto"/>
@@ -11325,7 +11325,7 @@
     <w:p>
       <w:pPr>
         <w:spacing w:after="295" w:line="259" w:lineRule="auto"/>
-        <w:ind w:left="19" w:right="299" w:firstLine="0"/>
+        <w:ind w:left="19" w:right="299"/>
         <w:jc w:val="right"/>
         <w:rPr>
           <w:color w:val="auto"/>
@@ -11336,7 +11336,7 @@
     <w:p>
       <w:pPr>
         <w:spacing w:after="295" w:line="259" w:lineRule="auto"/>
-        <w:ind w:left="19" w:right="299" w:firstLine="0"/>
+        <w:ind w:left="19" w:right="299"/>
         <w:jc w:val="right"/>
         <w:rPr>
           <w:color w:val="auto"/>
@@ -11347,7 +11347,7 @@
     <w:p>
       <w:pPr>
         <w:spacing w:after="295" w:line="259" w:lineRule="auto"/>
-        <w:ind w:left="19" w:right="299" w:firstLine="0"/>
+        <w:ind w:left="19" w:right="299"/>
         <w:jc w:val="right"/>
         <w:rPr>
           <w:color w:val="auto"/>
@@ -11358,7 +11358,7 @@
     <w:p>
       <w:pPr>
         <w:spacing w:after="295" w:line="259" w:lineRule="auto"/>
-        <w:ind w:left="19" w:right="299" w:firstLine="0"/>
+        <w:ind w:left="19" w:right="299"/>
         <w:jc w:val="right"/>
         <w:rPr>
           <w:color w:val="auto"/>
@@ -11369,7 +11369,7 @@
     <w:p>
       <w:pPr>
         <w:spacing w:after="295" w:line="259" w:lineRule="auto"/>
-        <w:ind w:left="19" w:right="299" w:firstLine="0"/>
+        <w:ind w:left="19" w:right="299"/>
         <w:jc w:val="right"/>
         <w:rPr>
           <w:color w:val="auto"/>
@@ -11380,7 +11380,7 @@
     <w:p>
       <w:pPr>
         <w:spacing w:after="295" w:line="259" w:lineRule="auto"/>
-        <w:ind w:left="19" w:right="299" w:firstLine="0"/>
+        <w:ind w:left="19" w:right="299"/>
         <w:jc w:val="right"/>
         <w:rPr>
           <w:color w:val="808080" w:themeColor="background1" w:themeShade="80"/>
@@ -11400,7 +11400,7 @@
     <w:p>
       <w:pPr>
         <w:spacing w:after="295" w:line="259" w:lineRule="auto"/>
-        <w:ind w:left="0" w:right="299" w:firstLine="0"/>
+        <w:ind w:right="299"/>
         <w:jc w:val="left"/>
         <w:sectPr>
           <w:headerReference w:type="default" r:id="rId8"/>
@@ -11417,7 +11417,6 @@
     </w:p>
     <w:p>
       <w:pPr>
-        <w:ind w:left="0" w:firstLine="0"/>
         <w:jc w:val="left"/>
         <w:rPr>
           <w:b/>
@@ -11440,7 +11439,6 @@
     </w:p>
     <w:p>
       <w:pPr>
-        <w:ind w:left="0" w:firstLine="0"/>
         <w:jc w:val="left"/>
         <w:rPr>
           <w:b/>
@@ -11508,7 +11506,6 @@
     </w:p>
     <w:p>
       <w:pPr>
-        <w:ind w:left="0" w:firstLine="0"/>
         <w:jc w:val="left"/>
         <w:rPr>
           <w:b/>
@@ -11681,7 +11678,7 @@
     <w:p>
       <w:pPr>
         <w:spacing w:line="259" w:lineRule="auto"/>
-        <w:ind w:left="0" w:right="301" w:firstLine="0"/>
+        <w:ind w:right="301"/>
         <w:jc w:val="left"/>
         <w:rPr>
           <w:b/>
@@ -11778,7 +11775,7 @@
     <w:p>
       <w:pPr>
         <w:spacing w:after="295" w:line="259" w:lineRule="auto"/>
-        <w:ind w:left="0" w:right="299" w:firstLine="0"/>
+        <w:ind w:right="299"/>
         <w:jc w:val="left"/>
         <w:rPr>
           <w:b/>
@@ -11852,6 +11849,140 @@
     </w:p>
     <w:p>
       <w:pPr>
+        <w:spacing w:after="295" w:line="259" w:lineRule="auto"/>
+        <w:ind w:right="299"/>
+        <w:jc w:val="left"/>
+      </w:pPr>
+    </w:p>
+    <w:p>
+      <w:pPr>
+        <w:spacing w:after="295" w:line="259" w:lineRule="auto"/>
+        <w:ind w:right="299"/>
+        <w:jc w:val="left"/>
+      </w:pPr>
+    </w:p>
+    <w:p>
+      <w:pPr>
+        <w:spacing w:after="295" w:line="259" w:lineRule="auto"/>
+        <w:ind w:right="299"/>
+        <w:jc w:val="left"/>
+      </w:pPr>
+    </w:p>
+    <w:p>
+      <w:pPr>
+        <w:spacing w:after="295" w:line="259" w:lineRule="auto"/>
+        <w:ind w:right="299"/>
+        <w:jc w:val="left"/>
+        <w:rPr>
+          <w:b/>
+          <w:bCs/>
+        </w:rPr>
+      </w:pPr>
+      <w:r>
+        <w:rPr>
+          <w:b/>
+          <w:bCs/>
+        </w:rPr>
+        <w:t>Contribution:</w:t>
+      </w:r>
+    </w:p>
+    <w:p>
+      <w:pPr>
+        <w:pStyle w:val="ListParagraph"/>
+        <w:numPr>
+          <w:ilvl w:val="0"/>
+          <w:numId w:val="18"/>
+        </w:numPr>
+        <w:spacing w:after="295" w:line="259" w:lineRule="auto"/>
+        <w:ind w:right="299"/>
+        <w:jc w:val="left"/>
+      </w:pPr>
+      <w:r>
+        <w:t xml:space="preserve">Julianna: </w:t>
+      </w:r>
+      <w:r>
+        <w:t>Visualization + cleaning + documentation + presentation</w:t>
+      </w:r>
+    </w:p>
+    <w:p>
+      <w:pPr>
+        <w:pStyle w:val="ListParagraph"/>
+        <w:numPr>
+          <w:ilvl w:val="0"/>
+          <w:numId w:val="18"/>
+        </w:numPr>
+        <w:spacing w:after="295" w:line="259" w:lineRule="auto"/>
+        <w:ind w:right="299"/>
+        <w:jc w:val="left"/>
+      </w:pPr>
+      <w:proofErr w:type="spellStart"/>
+      <w:r>
+        <w:t>Maeva</w:t>
+      </w:r>
+      <w:proofErr w:type="spellEnd"/>
+      <w:r>
+        <w:t xml:space="preserve">: </w:t>
+      </w:r>
+      <w:proofErr w:type="spellStart"/>
+      <w:r>
+        <w:t>SQl</w:t>
+      </w:r>
+      <w:proofErr w:type="spellEnd"/>
+      <w:r>
+        <w:t xml:space="preserve"> + help with visualization + documentation + presentation</w:t>
+      </w:r>
+    </w:p>
+    <w:p>
+      <w:pPr>
+        <w:pStyle w:val="ListParagraph"/>
+        <w:numPr>
+          <w:ilvl w:val="0"/>
+          <w:numId w:val="18"/>
+        </w:numPr>
+        <w:spacing w:after="295" w:line="259" w:lineRule="auto"/>
+        <w:ind w:right="299"/>
+        <w:jc w:val="left"/>
+        <w:rPr>
+          <w:lang w:val="fr-FR"/>
+        </w:rPr>
+      </w:pPr>
+      <w:proofErr w:type="spellStart"/>
+      <w:proofErr w:type="gramStart"/>
+      <w:r>
+        <w:rPr>
+          <w:lang w:val="fr-FR"/>
+        </w:rPr>
+        <w:t>Dominik</w:t>
+      </w:r>
+      <w:proofErr w:type="spellEnd"/>
+      <w:r>
+        <w:rPr>
+          <w:lang w:val="fr-FR"/>
+        </w:rPr>
+        <w:t>:</w:t>
+      </w:r>
+      <w:proofErr w:type="gramEnd"/>
+      <w:r>
+        <w:rPr>
+          <w:lang w:val="fr-FR"/>
+        </w:rPr>
+        <w:t xml:space="preserve"> </w:t>
+      </w:r>
+      <w:r>
+        <w:rPr>
+          <w:lang w:val="fr-BE"/>
+        </w:rPr>
+        <w:t xml:space="preserve">Data infrastructure  + API + ETL + </w:t>
+      </w:r>
+      <w:r>
+        <w:rPr>
+          <w:lang w:val="fr-FR"/>
+        </w:rPr>
+        <w:t>documentation</w:t>
+      </w:r>
+    </w:p>
+    <w:p>
+      <w:pPr>
         <w:pStyle w:val="ListParagraph"/>
         <w:numPr>
           <w:ilvl w:val="0"/>
@@ -11860,8 +11991,14 @@
         <w:spacing w:after="295" w:line="259" w:lineRule="auto"/>
         <w:ind w:right="299"/>
         <w:jc w:val="left"/>
+        <w:rPr>
+          <w:lang w:val="fr-FR"/>
+        </w:rPr>
       </w:pPr>
       <w:r>
+        <w:rPr>
+          <w:lang w:val="fr-FR"/>
+        </w:rPr>
         <w:br w:type="page"/>
       </w:r>
     </w:p>
@@ -11879,10 +12016,6 @@
       </w:r>
     </w:p>
     <w:p>
-      <w:pPr>
-        <w:spacing w:after="295" w:line="259" w:lineRule="auto"/>
-        <w:ind w:left="0" w:right="299" w:firstLine="0"/>
-      </w:pPr>
       <w:r>
         <w:t>T</w:t>
       </w:r>
@@ -11893,7 +12026,10 @@
         <w:t xml:space="preserve">a </w:t>
       </w:r>
       <w:r>
-        <w:t xml:space="preserve">dataset that collected data on suicide. We found it on Kaggle. We decided to work with this dataset mainly because it had a lot of data </w:t>
+        <w:t>dataset that collected data on suicide. We found it on Kaggle.</w:t>
+      </w:r>
+      <w:r>
+        <w:t xml:space="preserve"> We decided to work with this dataset mainly because it had a lot of data </w:t>
       </w:r>
       <w:r>
         <w:t>and</w:t>
@@ -11951,10 +12087,6 @@
       </w:r>
     </w:p>
     <w:p>
-      <w:pPr>
-        <w:spacing w:after="295" w:line="259" w:lineRule="auto"/>
-        <w:ind w:left="0" w:right="299" w:firstLine="0"/>
-      </w:pPr>
       <w:r>
         <w:t>All the engineering work we have done were aim to give us a visualization to answer th</w:t>
       </w:r>
@@ -11976,10 +12108,8 @@
         <w:pStyle w:val="ListParagraph"/>
         <w:numPr>
           <w:ilvl w:val="0"/>
-          <w:numId w:val="14"/>
+          <w:numId w:val="17"/>
         </w:numPr>
-        <w:spacing w:after="295" w:line="259" w:lineRule="auto"/>
-        <w:ind w:right="299"/>
       </w:pPr>
       <w:r>
         <w:t xml:space="preserve">What age group </w:t>
@@ -11996,10 +12126,8 @@
         <w:pStyle w:val="ListParagraph"/>
         <w:numPr>
           <w:ilvl w:val="0"/>
-          <w:numId w:val="14"/>
+          <w:numId w:val="17"/>
         </w:numPr>
-        <w:spacing w:after="295" w:line="259" w:lineRule="auto"/>
-        <w:ind w:right="299"/>
       </w:pPr>
       <w:r>
         <w:t>Which countries tend to have higher suicides?</w:t>
@@ -12010,10 +12138,8 @@
         <w:pStyle w:val="ListParagraph"/>
         <w:numPr>
           <w:ilvl w:val="0"/>
-          <w:numId w:val="14"/>
+          <w:numId w:val="17"/>
         </w:numPr>
-        <w:spacing w:after="295" w:line="259" w:lineRule="auto"/>
-        <w:ind w:right="299"/>
       </w:pPr>
       <w:r>
         <w:t xml:space="preserve">How can it be related to </w:t>
@@ -12029,125 +12155,113 @@
       </w:r>
       <w:r>
         <w:t xml:space="preserve"> and cigarette consumption?</w:t>
+      </w:r>
+    </w:p>
+    <w:p>
+      <w:r>
+        <w:t xml:space="preserve">For alcohol and </w:t>
+      </w:r>
+      <w:r>
+        <w:t xml:space="preserve">smoking </w:t>
+      </w:r>
+      <w:r>
+        <w:t>habits</w:t>
+      </w:r>
+      <w:r>
+        <w:t xml:space="preserve">, we decided to separate the male </w:t>
+      </w:r>
+      <w:r>
+        <w:t>from</w:t>
+      </w:r>
+      <w:r>
+        <w:t xml:space="preserve"> the female. </w:t>
+      </w:r>
+      <w:r>
+        <w:t>We made this choice</w:t>
+      </w:r>
+      <w:r>
+        <w:t xml:space="preserve"> because their consumption is usually not equal.</w:t>
+      </w:r>
+      <w:r>
+        <w:t xml:space="preserve"> Further, w</w:t>
+      </w:r>
+      <w:r>
+        <w:t xml:space="preserve">e chose </w:t>
+      </w:r>
+      <w:r>
+        <w:t xml:space="preserve">to add the population from </w:t>
+      </w:r>
+      <w:r>
+        <w:t>WDI</w:t>
+      </w:r>
+      <w:r>
+        <w:t xml:space="preserve"> for data quality purposes</w:t>
+      </w:r>
+      <w:r>
+        <w:t xml:space="preserve">. </w:t>
+      </w:r>
+      <w:r>
+        <w:t>The</w:t>
+      </w:r>
+      <w:r>
+        <w:t xml:space="preserve"> source of the </w:t>
+      </w:r>
+      <w:r>
+        <w:t xml:space="preserve">population data was </w:t>
+      </w:r>
+      <w:r>
+        <w:t>not mentioned</w:t>
+      </w:r>
+      <w:r>
+        <w:t xml:space="preserve"> on Kaggle</w:t>
+      </w:r>
+      <w:r>
+        <w:t>, so we opted for a</w:t>
+      </w:r>
+      <w:r>
+        <w:t xml:space="preserve"> universal and</w:t>
+      </w:r>
+      <w:r>
+        <w:t xml:space="preserve"> reliable source</w:t>
+      </w:r>
+      <w:r>
+        <w:t xml:space="preserve"> </w:t>
+      </w:r>
+      <w:r>
+        <w:t xml:space="preserve">such as </w:t>
+      </w:r>
+      <w:r>
+        <w:t xml:space="preserve">the </w:t>
+      </w:r>
+      <w:r>
+        <w:t>World Bank</w:t>
+      </w:r>
+      <w:r>
+        <w:t>.</w:t>
       </w:r>
     </w:p>
     <w:p>
       <w:pPr>
         <w:spacing w:after="295" w:line="259" w:lineRule="auto"/>
-        <w:ind w:left="0" w:right="299" w:firstLine="0"/>
+        <w:ind w:right="299"/>
       </w:pPr>
       <w:r>
-        <w:t xml:space="preserve">For alcohol and </w:t>
-      </w:r>
-      <w:r>
-        <w:t xml:space="preserve">smoking </w:t>
-      </w:r>
-      <w:r>
-        <w:t>habits</w:t>
-      </w:r>
-      <w:r>
-        <w:t xml:space="preserve">, we decided to separate the male </w:t>
-      </w:r>
-      <w:r>
-        <w:t>from</w:t>
-      </w:r>
-      <w:r>
-        <w:t xml:space="preserve"> the female. </w:t>
-      </w:r>
-      <w:r>
-        <w:t>We made this choice</w:t>
-      </w:r>
-      <w:r>
-        <w:t xml:space="preserve"> because their consumption is usually not equal.</w:t>
-      </w:r>
-      <w:r>
-        <w:t xml:space="preserve"> Further, w</w:t>
-      </w:r>
-      <w:r>
-        <w:t xml:space="preserve">e chose </w:t>
-      </w:r>
-      <w:r>
-        <w:t xml:space="preserve">to add the population from </w:t>
-      </w:r>
-      <w:r>
-        <w:t>WDI</w:t>
-      </w:r>
-      <w:r>
-        <w:t xml:space="preserve"> for data quality purposes</w:t>
-      </w:r>
-      <w:r>
-        <w:t xml:space="preserve">. </w:t>
-      </w:r>
-      <w:r>
-        <w:t>The</w:t>
-      </w:r>
-      <w:r>
-        <w:t xml:space="preserve"> source of the </w:t>
-      </w:r>
-      <w:r>
-        <w:t xml:space="preserve">population data was </w:t>
-      </w:r>
-      <w:r>
-        <w:t>not mentioned</w:t>
-      </w:r>
-      <w:r>
-        <w:t xml:space="preserve"> on Kaggle</w:t>
-      </w:r>
-      <w:r>
-        <w:t>, so we opted for a</w:t>
-      </w:r>
-      <w:r>
-        <w:t xml:space="preserve"> universal and</w:t>
-      </w:r>
-      <w:r>
-        <w:t xml:space="preserve"> reliable source</w:t>
-      </w:r>
-      <w:r>
-        <w:t xml:space="preserve"> </w:t>
-      </w:r>
-      <w:r>
-        <w:t xml:space="preserve">such as </w:t>
-      </w:r>
-      <w:r>
-        <w:t xml:space="preserve">the </w:t>
-      </w:r>
-      <w:r>
-        <w:t>World Bank</w:t>
-      </w:r>
-      <w:r>
-        <w:t>.</w:t>
+        <w:t>Data citations:</w:t>
+      </w:r>
+    </w:p>
+    <w:p>
+      <w:r>
+        <w:t xml:space="preserve">Suicide Rates Overview 1985 to 2016, Compares </w:t>
+      </w:r>
+      <w:r>
+        <w:t>socio-economic</w:t>
+      </w:r>
+      <w:r>
+        <w:t xml:space="preserve"> info with suicide rates by year and country [Internet], Kaggle: Your Machine Learning and Data Science Community, 2018, [download on the 11/19/2020], License: World Bank Dataset Terms of Use, https://www.kaggle.com/russellyates88/suicide-rates-overview-1985-to-2016/metadata</w:t>
       </w:r>
     </w:p>
     <w:p>
       <w:pPr>
-        <w:spacing w:after="295" w:line="259" w:lineRule="auto"/>
-        <w:ind w:left="0" w:right="299" w:firstLine="0"/>
-      </w:pPr>
-      <w:r>
-        <w:t>Data citations:</w:t>
-      </w:r>
-    </w:p>
-    <w:p>
-      <w:pPr>
-        <w:spacing w:after="295" w:line="259" w:lineRule="auto"/>
-        <w:ind w:left="0" w:right="299" w:firstLine="0"/>
-        <w:jc w:val="left"/>
-      </w:pPr>
-      <w:r>
-        <w:t xml:space="preserve">Suicide Rates Overview 1985 to 2016, Compares </w:t>
-      </w:r>
-      <w:r>
-        <w:t>socio-economic</w:t>
-      </w:r>
-      <w:r>
-        <w:t xml:space="preserve"> info with suicide rates by year and country [Internet], Kaggle: Your Machine Learning and Data Science Community, 2018, [download on the 11/19/2020], License: World Bank Dataset Terms of Use, https://www.kaggle.com/russellyates88/suicide-rates-overview-1985-to-2016/metadata</w:t>
-      </w:r>
-    </w:p>
-    <w:p>
-      <w:pPr>
-        <w:spacing w:after="295" w:line="259" w:lineRule="auto"/>
-        <w:ind w:left="0" w:right="299" w:firstLine="0"/>
-        <w:jc w:val="left"/>
         <w:rPr>
           <w:rStyle w:val="Hyperlink"/>
         </w:rPr>
@@ -12259,6 +12373,13 @@
     </w:p>
     <w:p>
       <w:pPr>
+        <w:rPr>
+          <w:rStyle w:val="Hyperlink"/>
+        </w:rPr>
+      </w:pPr>
+    </w:p>
+    <w:p>
+      <w:pPr>
         <w:pStyle w:val="Title"/>
         <w:numPr>
           <w:ilvl w:val="0"/>
@@ -12295,12 +12416,70 @@
       </w:r>
     </w:p>
     <w:p>
-      <w:pPr>
-        <w:spacing w:after="295" w:line="259" w:lineRule="auto"/>
-        <w:ind w:left="0" w:right="299" w:firstLine="0"/>
-      </w:pPr>
-      <w:r>
-        <w:lastRenderedPageBreak/>
+      <w:r>
+        <w:rPr>
+          <w:noProof/>
+        </w:rPr>
+        <w:drawing>
+          <wp:anchor distT="0" distB="0" distL="114300" distR="114300" simplePos="0" relativeHeight="251659264" behindDoc="1" locked="0" layoutInCell="1" allowOverlap="1" wp14:anchorId="15358193" wp14:editId="5AB39B12">
+            <wp:simplePos x="0" y="0"/>
+            <wp:positionH relativeFrom="margin">
+              <wp:posOffset>-53101</wp:posOffset>
+            </wp:positionH>
+            <wp:positionV relativeFrom="margin">
+              <wp:posOffset>3105150</wp:posOffset>
+            </wp:positionV>
+            <wp:extent cx="5957570" cy="1092200"/>
+            <wp:effectExtent l="19050" t="19050" r="24130" b="12700"/>
+            <wp:wrapSquare wrapText="bothSides"/>
+            <wp:docPr id="2" name="Picture 2"/>
+            <wp:cNvGraphicFramePr>
+              <a:graphicFrameLocks xmlns:a="http://schemas.openxmlformats.org/drawingml/2006/main" noChangeAspect="1"/>
+            </wp:cNvGraphicFramePr>
+            <a:graphic xmlns:a="http://schemas.openxmlformats.org/drawingml/2006/main">
+              <a:graphicData uri="http://schemas.openxmlformats.org/drawingml/2006/picture">
+                <pic:pic xmlns:pic="http://schemas.openxmlformats.org/drawingml/2006/picture">
+                  <pic:nvPicPr>
+                    <pic:cNvPr id="0" name="Picture 1"/>
+                    <pic:cNvPicPr>
+                      <a:picLocks noChangeAspect="1" noChangeArrowheads="1"/>
+                    </pic:cNvPicPr>
+                  </pic:nvPicPr>
+                  <pic:blipFill>
+                    <a:blip r:embed="rId13">
+                      <a:extLst>
+                        <a:ext uri="{28A0092B-C50C-407E-A947-70E740481C1C}">
+                          <a14:useLocalDpi xmlns:a14="http://schemas.microsoft.com/office/drawing/2010/main" val="0"/>
+                        </a:ext>
+                      </a:extLst>
+                    </a:blip>
+                    <a:srcRect/>
+                    <a:stretch>
+                      <a:fillRect/>
+                    </a:stretch>
+                  </pic:blipFill>
+                  <pic:spPr bwMode="auto">
+                    <a:xfrm>
+                      <a:off x="0" y="0"/>
+                      <a:ext cx="5957570" cy="1092200"/>
+                    </a:xfrm>
+                    <a:prstGeom prst="rect">
+                      <a:avLst/>
+                    </a:prstGeom>
+                    <a:noFill/>
+                    <a:ln>
+                      <a:solidFill>
+                        <a:schemeClr val="accent5"/>
+                      </a:solidFill>
+                    </a:ln>
+                  </pic:spPr>
+                </pic:pic>
+              </a:graphicData>
+            </a:graphic>
+          </wp:anchor>
+        </w:drawing>
+      </w:r>
+      <w:r>
         <w:t>First</w:t>
       </w:r>
       <w:r>
@@ -12332,7 +12511,7 @@
       <w:r>
         <w:t xml:space="preserve"> from </w:t>
       </w:r>
-      <w:hyperlink r:id="rId13" w:history="1">
+      <w:hyperlink r:id="rId14" w:history="1">
         <w:r>
           <w:rPr>
             <w:rStyle w:val="Hyperlink"/>
@@ -12396,29 +12575,44 @@
         <w:t>) in which we</w:t>
       </w:r>
       <w:r>
-        <w:t xml:space="preserve"> imported the csv data file </w:t>
+        <w:t xml:space="preserve"> </w:t>
+      </w:r>
+      <w:r>
+        <w:t xml:space="preserve">imported the csv data file </w:t>
       </w:r>
       <w:r>
         <w:t>into a local MySQL database</w:t>
       </w:r>
       <w:r>
-        <w:t xml:space="preserve"> to check if it loads properly and explore the </w:t>
-      </w:r>
+        <w:t xml:space="preserve"> to check if it loads properly and explore the data.</w:t>
+      </w:r>
+      <w:r>
+        <w:t xml:space="preserve"> </w:t>
+      </w:r>
+    </w:p>
+    <w:p>
+      <w:pPr>
+        <w:spacing w:after="295" w:line="259" w:lineRule="auto"/>
+        <w:ind w:right="299"/>
+      </w:pPr>
+    </w:p>
+    <w:p>
       <w:r>
         <w:rPr>
           <w:noProof/>
         </w:rPr>
+        <w:lastRenderedPageBreak/>
         <w:drawing>
-          <wp:anchor distT="0" distB="0" distL="114300" distR="114300" simplePos="0" relativeHeight="251660288" behindDoc="0" locked="0" layoutInCell="1" allowOverlap="1" wp14:anchorId="757B4CA0" wp14:editId="44AABEDD">
+          <wp:anchor distT="0" distB="0" distL="114300" distR="114300" simplePos="0" relativeHeight="251660288" behindDoc="0" locked="0" layoutInCell="1" allowOverlap="1" wp14:anchorId="757B4CA0" wp14:editId="40D67B3A">
             <wp:simplePos x="0" y="0"/>
             <wp:positionH relativeFrom="margin">
-              <wp:align>center</wp:align>
+              <wp:posOffset>2286635</wp:posOffset>
             </wp:positionH>
-            <wp:positionV relativeFrom="paragraph">
-              <wp:posOffset>482600</wp:posOffset>
+            <wp:positionV relativeFrom="page">
+              <wp:posOffset>851569</wp:posOffset>
             </wp:positionV>
             <wp:extent cx="1381125" cy="2390775"/>
-            <wp:effectExtent l="19050" t="19050" r="28575" b="28575"/>
+            <wp:effectExtent l="12700" t="12700" r="15875" b="9525"/>
             <wp:wrapTopAndBottom/>
             <wp:docPr id="1" name="Picture 1"/>
             <wp:cNvGraphicFramePr>
@@ -12432,7 +12626,7 @@
                     <pic:cNvPicPr/>
                   </pic:nvPicPr>
                   <pic:blipFill rotWithShape="1">
-                    <a:blip r:embed="rId14">
+                    <a:blip r:embed="rId15">
                       <a:extLst>
                         <a:ext uri="{28A0092B-C50C-407E-A947-70E740481C1C}">
                           <a14:useLocalDpi xmlns:a14="http://schemas.microsoft.com/office/drawing/2010/main" val="0"/>
@@ -12464,38 +12658,246 @@
                 </pic:pic>
               </a:graphicData>
             </a:graphic>
+            <wp14:sizeRelH relativeFrom="margin">
+              <wp14:pctWidth>0</wp14:pctWidth>
+            </wp14:sizeRelH>
+            <wp14:sizeRelV relativeFrom="margin">
+              <wp14:pctHeight>0</wp14:pctHeight>
+            </wp14:sizeRelV>
           </wp:anchor>
         </w:drawing>
       </w:r>
       <w:r>
-        <w:t>data.</w:t>
+        <w:t xml:space="preserve">We wanted to make </w:t>
+      </w:r>
+      <w:r>
+        <w:t xml:space="preserve">our workflow as reproducible and dynamic as </w:t>
+      </w:r>
+      <w:r>
+        <w:t>possible</w:t>
+      </w:r>
+      <w:r>
+        <w:t>,</w:t>
+      </w:r>
+      <w:r>
+        <w:t xml:space="preserve"> so</w:t>
+      </w:r>
+      <w:r>
+        <w:t xml:space="preserve"> we</w:t>
+      </w:r>
+      <w:r>
+        <w:t xml:space="preserve"> decided </w:t>
+      </w:r>
+      <w:r>
+        <w:t xml:space="preserve">to host a </w:t>
+      </w:r>
+      <w:r>
+        <w:t xml:space="preserve">database. We created a MySQL </w:t>
+      </w:r>
+      <w:r>
+        <w:t>database instance using the RDS service of AWS.</w:t>
+      </w:r>
+      <w:r>
+        <w:t xml:space="preserve"> We</w:t>
+      </w:r>
+      <w:r>
+        <w:t xml:space="preserve"> used the </w:t>
+      </w:r>
+      <w:r>
+        <w:t>AWS account provided by CEU.</w:t>
       </w:r>
       <w:r>
         <w:t xml:space="preserve"> </w:t>
+      </w:r>
+      <w:r>
+        <w:t xml:space="preserve">Our </w:t>
+      </w:r>
+      <w:r>
+        <w:t>julmaedom-mysql-de2</w:t>
+      </w:r>
+      <w:r>
+        <w:t xml:space="preserve"> named</w:t>
+      </w:r>
+      <w:r>
+        <w:t xml:space="preserve"> DB</w:t>
+      </w:r>
+      <w:r>
+        <w:t xml:space="preserve"> instance was configured </w:t>
+      </w:r>
+      <w:r>
+        <w:t>as</w:t>
+      </w:r>
+      <w:r>
+        <w:t xml:space="preserve"> a</w:t>
+      </w:r>
+      <w:r>
+        <w:t xml:space="preserve"> </w:t>
+      </w:r>
+      <w:r>
+        <w:t>db.t</w:t>
+      </w:r>
+      <w:proofErr w:type="gramStart"/>
+      <w:r>
+        <w:t>2.micro</w:t>
+      </w:r>
+      <w:proofErr w:type="gramEnd"/>
+      <w:r>
+        <w:t xml:space="preserve"> instance with </w:t>
+      </w:r>
+      <w:r>
+        <w:t>20 GiB</w:t>
+      </w:r>
+      <w:r>
+        <w:t xml:space="preserve"> storage</w:t>
+      </w:r>
+      <w:r>
+        <w:t>.</w:t>
+      </w:r>
+      <w:r>
+        <w:t xml:space="preserve"> </w:t>
+      </w:r>
+      <w:r>
+        <w:t>We set up a connection to the</w:t>
+      </w:r>
+      <w:r>
+        <w:t xml:space="preserve"> instance in MySQL Workbench</w:t>
+      </w:r>
+      <w:r>
+        <w:t xml:space="preserve">. We exported our locally hosted DB </w:t>
+      </w:r>
+      <w:r>
+        <w:t xml:space="preserve">data and structure </w:t>
+      </w:r>
+      <w:r>
+        <w:t>in</w:t>
+      </w:r>
+      <w:r>
+        <w:t xml:space="preserve"> a</w:t>
+      </w:r>
+      <w:r>
+        <w:t xml:space="preserve"> Self-Contained </w:t>
+      </w:r>
+      <w:proofErr w:type="spellStart"/>
+      <w:r>
+        <w:t>sql</w:t>
+      </w:r>
+      <w:proofErr w:type="spellEnd"/>
+      <w:r>
+        <w:t xml:space="preserve"> file</w:t>
+      </w:r>
+      <w:r>
+        <w:t xml:space="preserve"> (</w:t>
+      </w:r>
+      <w:r>
+        <w:t>data/</w:t>
+      </w:r>
+      <w:proofErr w:type="spellStart"/>
+      <w:r>
+        <w:t>aws</w:t>
+      </w:r>
+      <w:proofErr w:type="spellEnd"/>
+      <w:r>
+        <w:t>/</w:t>
+      </w:r>
+      <w:proofErr w:type="spellStart"/>
+      <w:r>
+        <w:t>dump_suicide_rates.sql</w:t>
+      </w:r>
+      <w:proofErr w:type="spellEnd"/>
+      <w:r>
+        <w:t>)</w:t>
+      </w:r>
+      <w:r>
+        <w:t>.</w:t>
+      </w:r>
+      <w:r>
+        <w:t xml:space="preserve"> </w:t>
+      </w:r>
+      <w:r>
+        <w:t>Then we imported the data using this dump to our MySQL on AWS.</w:t>
+      </w:r>
+      <w:r>
+        <w:t xml:space="preserve"> </w:t>
+      </w:r>
+      <w:r>
+        <w:t>We added a new user named grader that has only read</w:t>
+      </w:r>
+      <w:r>
+        <w:t xml:space="preserve"> </w:t>
+      </w:r>
+      <w:r>
+        <w:t xml:space="preserve">access </w:t>
+      </w:r>
+      <w:r>
+        <w:t>to simulate a real-life setup. Credentials</w:t>
+      </w:r>
+      <w:r>
+        <w:t xml:space="preserve"> for this user and connectivity details</w:t>
+      </w:r>
+      <w:r>
+        <w:t xml:space="preserve"> </w:t>
+      </w:r>
+      <w:r>
+        <w:t xml:space="preserve">are </w:t>
+      </w:r>
+      <w:r>
+        <w:t>provided</w:t>
+      </w:r>
+      <w:r>
+        <w:t xml:space="preserve"> in</w:t>
+      </w:r>
+      <w:r>
+        <w:t xml:space="preserve"> a text file (data/</w:t>
+      </w:r>
+      <w:proofErr w:type="spellStart"/>
+      <w:r>
+        <w:t>aws</w:t>
+      </w:r>
+      <w:proofErr w:type="spellEnd"/>
+      <w:r>
+        <w:t>/</w:t>
+      </w:r>
+      <w:r>
+        <w:t>grader_credentials.txt</w:t>
+      </w:r>
+      <w:r>
+        <w:t>).</w:t>
+      </w:r>
+    </w:p>
+    <w:p/>
+    <w:p>
+      <w:pPr>
+        <w:pStyle w:val="Heading1"/>
+        <w:numPr>
+          <w:ilvl w:val="0"/>
+          <w:numId w:val="16"/>
+        </w:numPr>
+      </w:pPr>
+      <w:r>
+        <w:t>REST C</w:t>
+      </w:r>
+      <w:r>
+        <w:t>ountries API</w:t>
       </w:r>
     </w:p>
     <w:p>
-      <w:pPr>
-        <w:spacing w:after="295" w:line="259" w:lineRule="auto"/>
-        <w:ind w:left="0" w:right="299" w:firstLine="0"/>
-      </w:pPr>
       <w:r>
         <w:rPr>
           <w:noProof/>
         </w:rPr>
         <w:drawing>
-          <wp:anchor distT="0" distB="0" distL="114300" distR="114300" simplePos="0" relativeHeight="251659264" behindDoc="1" locked="0" layoutInCell="1" allowOverlap="1" wp14:anchorId="15358193" wp14:editId="0A84C54C">
+          <wp:anchor distT="0" distB="0" distL="114300" distR="114300" simplePos="0" relativeHeight="251662336" behindDoc="1" locked="0" layoutInCell="1" allowOverlap="1" wp14:anchorId="03B9203E" wp14:editId="0BDCCEA1">
             <wp:simplePos x="0" y="0"/>
             <wp:positionH relativeFrom="margin">
-              <wp:posOffset>-635</wp:posOffset>
+              <wp:posOffset>939165</wp:posOffset>
             </wp:positionH>
-            <wp:positionV relativeFrom="margin">
-              <wp:posOffset>3105150</wp:posOffset>
+            <wp:positionV relativeFrom="paragraph">
+              <wp:posOffset>1056005</wp:posOffset>
             </wp:positionV>
-            <wp:extent cx="5957570" cy="1092200"/>
-            <wp:effectExtent l="19050" t="19050" r="24130" b="12700"/>
-            <wp:wrapSquare wrapText="bothSides"/>
-            <wp:docPr id="2" name="Picture 2"/>
+            <wp:extent cx="4223385" cy="2810510"/>
+            <wp:effectExtent l="12700" t="12700" r="18415" b="8890"/>
+            <wp:wrapTopAndBottom/>
+            <wp:docPr id="6" name="Picture 6"/>
             <wp:cNvGraphicFramePr>
               <a:graphicFrameLocks xmlns:a="http://schemas.openxmlformats.org/drawingml/2006/main" noChangeAspect="1"/>
             </wp:cNvGraphicFramePr>
@@ -12503,13 +12905,13 @@
               <a:graphicData uri="http://schemas.openxmlformats.org/drawingml/2006/picture">
                 <pic:pic xmlns:pic="http://schemas.openxmlformats.org/drawingml/2006/picture">
                   <pic:nvPicPr>
-                    <pic:cNvPr id="0" name="Picture 1"/>
+                    <pic:cNvPr id="0" name="Picture 4"/>
                     <pic:cNvPicPr>
                       <a:picLocks noChangeAspect="1" noChangeArrowheads="1"/>
                     </pic:cNvPicPr>
                   </pic:nvPicPr>
                   <pic:blipFill>
-                    <a:blip r:embed="rId15">
+                    <a:blip r:embed="rId16" cstate="print">
                       <a:extLst>
                         <a:ext uri="{28A0092B-C50C-407E-A947-70E740481C1C}">
                           <a14:useLocalDpi xmlns:a14="http://schemas.microsoft.com/office/drawing/2010/main" val="0"/>
@@ -12524,7 +12926,7 @@
                   <pic:spPr bwMode="auto">
                     <a:xfrm>
                       <a:off x="0" y="0"/>
-                      <a:ext cx="5957570" cy="1092200"/>
+                      <a:ext cx="4223385" cy="2810510"/>
                     </a:xfrm>
                     <a:prstGeom prst="rect">
                       <a:avLst/>
@@ -12539,211 +12941,151 @@
                 </pic:pic>
               </a:graphicData>
             </a:graphic>
+            <wp14:sizeRelH relativeFrom="margin">
+              <wp14:pctWidth>0</wp14:pctWidth>
+            </wp14:sizeRelH>
+            <wp14:sizeRelV relativeFrom="margin">
+              <wp14:pctHeight>0</wp14:pctHeight>
+            </wp14:sizeRelV>
           </wp:anchor>
         </w:drawing>
+      </w:r>
+      <w:r>
+        <w:t>To</w:t>
+      </w:r>
+      <w:r>
+        <w:t xml:space="preserve"> download more data </w:t>
+      </w:r>
+      <w:r>
+        <w:t>for the countries in the suicide_rates.csv file</w:t>
+      </w:r>
+      <w:r>
+        <w:t xml:space="preserve"> and to be able </w:t>
+      </w:r>
+      <w:r>
+        <w:t>to join the subsequent data tables properly</w:t>
+      </w:r>
+      <w:r>
+        <w:t xml:space="preserve">, we needed </w:t>
+      </w:r>
+      <w:r>
+        <w:t>to identify countries universally</w:t>
+      </w:r>
+      <w:r>
+        <w:t>.</w:t>
+      </w:r>
+      <w:r>
+        <w:t xml:space="preserve"> </w:t>
+      </w:r>
+      <w:r>
+        <w:t xml:space="preserve">We </w:t>
+      </w:r>
+      <w:r>
+        <w:t>achieved this by using</w:t>
+      </w:r>
+      <w:r>
+        <w:t xml:space="preserve"> country codes, more specifically alpha2 </w:t>
+      </w:r>
+      <w:r>
+        <w:t xml:space="preserve">country codes. </w:t>
+      </w:r>
+      <w:r>
+        <w:t xml:space="preserve">To </w:t>
+      </w:r>
+      <w:r>
+        <w:t xml:space="preserve">associate </w:t>
+      </w:r>
+      <w:r>
+        <w:t>every</w:t>
+      </w:r>
+      <w:r>
+        <w:t xml:space="preserve"> country in our data with a code</w:t>
+      </w:r>
+      <w:r>
+        <w:t>,</w:t>
+      </w:r>
+      <w:r>
+        <w:t xml:space="preserve"> we used the REST Countries API</w:t>
+      </w:r>
+      <w:r>
+        <w:t xml:space="preserve"> to search fo</w:t>
+      </w:r>
+      <w:r>
+        <w:t>r it</w:t>
+      </w:r>
+      <w:r>
+        <w:t>.</w:t>
+      </w:r>
+      <w:r>
+        <w:t xml:space="preserve"> This functionality is</w:t>
+      </w:r>
+      <w:r>
+        <w:t xml:space="preserve"> called</w:t>
+      </w:r>
+      <w:r>
+        <w:t xml:space="preserve"> </w:t>
+      </w:r>
+      <w:r>
+        <w:t>“</w:t>
+      </w:r>
+      <w:r>
+        <w:t>name</w:t>
+      </w:r>
+      <w:r>
+        <w:t>”</w:t>
+      </w:r>
+      <w:r>
+        <w:t xml:space="preserve"> and </w:t>
+      </w:r>
+      <w:r>
+        <w:t>available</w:t>
+      </w:r>
+      <w:r>
+        <w:t xml:space="preserve"> through </w:t>
+      </w:r>
+      <w:hyperlink r:id="rId17" w:history="1">
+        <w:r>
+          <w:rPr>
+            <w:rStyle w:val="Hyperlink"/>
+          </w:rPr>
+          <w:t>https://restcountries.eu/rest/v2/name/{name}</w:t>
+        </w:r>
+      </w:hyperlink>
+      <w:r>
+        <w:t>.</w:t>
+      </w:r>
+      <w:r>
+        <w:t xml:space="preserve"> </w:t>
+      </w:r>
+      <w:r>
+        <w:t>This API does not require an access key</w:t>
+      </w:r>
+      <w:r>
+        <w:t>,</w:t>
+      </w:r>
+      <w:r>
+        <w:t xml:space="preserve"> so it was easy to get it working.</w:t>
+      </w:r>
+      <w:r>
+        <w:t xml:space="preserve"> </w:t>
+      </w:r>
+      <w:r>
+        <w:t>See</w:t>
+      </w:r>
+      <w:r>
+        <w:t xml:space="preserve"> below an example</w:t>
+      </w:r>
+      <w:r>
+        <w:t xml:space="preserve"> for </w:t>
+      </w:r>
+      <w:r>
+        <w:t>Denmark:</w:t>
       </w:r>
     </w:p>
     <w:p>
       <w:pPr>
-        <w:spacing w:after="295" w:line="259" w:lineRule="auto"/>
-        <w:ind w:left="0" w:right="299" w:firstLine="0"/>
+        <w:ind w:right="301"/>
       </w:pPr>
-      <w:r>
-        <w:t xml:space="preserve">We wanted to make </w:t>
-      </w:r>
-      <w:r>
-        <w:t xml:space="preserve">our workflow as reproducible and dynamic as </w:t>
-      </w:r>
-      <w:r>
-        <w:t>possible</w:t>
-      </w:r>
-      <w:r>
-        <w:t>,</w:t>
-      </w:r>
-      <w:r>
-        <w:t xml:space="preserve"> so</w:t>
-      </w:r>
-      <w:r>
-        <w:t xml:space="preserve"> we</w:t>
-      </w:r>
-      <w:r>
-        <w:t xml:space="preserve"> decided </w:t>
-      </w:r>
-      <w:r>
-        <w:t xml:space="preserve">to host a </w:t>
-      </w:r>
-      <w:r>
-        <w:t xml:space="preserve">database. We created a MySQL </w:t>
-      </w:r>
-      <w:r>
-        <w:t>database instance using the RDS service of AWS.</w:t>
-      </w:r>
-      <w:r>
-        <w:t xml:space="preserve"> We</w:t>
-      </w:r>
-      <w:r>
-        <w:t xml:space="preserve"> used the </w:t>
-      </w:r>
-      <w:r>
-        <w:t>AWS account provided by CEU.</w:t>
-      </w:r>
-      <w:r>
-        <w:t xml:space="preserve"> </w:t>
-      </w:r>
-      <w:r>
-        <w:t xml:space="preserve">Our </w:t>
-      </w:r>
-      <w:r>
-        <w:t>julmaedom-mysql-de2</w:t>
-      </w:r>
-      <w:r>
-        <w:t xml:space="preserve"> named</w:t>
-      </w:r>
-      <w:r>
-        <w:t xml:space="preserve"> DB</w:t>
-      </w:r>
-      <w:r>
-        <w:t xml:space="preserve"> instance was configured </w:t>
-      </w:r>
-      <w:r>
-        <w:t>as</w:t>
-      </w:r>
-      <w:r>
-        <w:t xml:space="preserve"> a</w:t>
-      </w:r>
-      <w:r>
-        <w:t xml:space="preserve"> </w:t>
-      </w:r>
-      <w:r>
-        <w:t>db.t</w:t>
-      </w:r>
-      <w:proofErr w:type="gramStart"/>
-      <w:r>
-        <w:t>2.micro</w:t>
-      </w:r>
-      <w:proofErr w:type="gramEnd"/>
-      <w:r>
-        <w:t xml:space="preserve"> instance with </w:t>
-      </w:r>
-      <w:r>
-        <w:t>20 GiB</w:t>
-      </w:r>
-      <w:r>
-        <w:t xml:space="preserve"> storage</w:t>
-      </w:r>
-      <w:r>
-        <w:t>.</w:t>
-      </w:r>
-      <w:r>
-        <w:t xml:space="preserve"> </w:t>
-      </w:r>
-      <w:r>
-        <w:t>We set up a connection to the</w:t>
-      </w:r>
-      <w:r>
-        <w:t xml:space="preserve"> instance in MySQL Workbench</w:t>
-      </w:r>
-      <w:r>
-        <w:t xml:space="preserve">. We exported our locally hosted DB </w:t>
-      </w:r>
-      <w:r>
-        <w:t xml:space="preserve">data and structure </w:t>
-      </w:r>
-      <w:r>
-        <w:t>in</w:t>
-      </w:r>
-      <w:r>
-        <w:t xml:space="preserve"> a</w:t>
-      </w:r>
-      <w:r>
-        <w:t xml:space="preserve"> Self-Contained </w:t>
-      </w:r>
-      <w:proofErr w:type="spellStart"/>
-      <w:r>
-        <w:t>sql</w:t>
-      </w:r>
-      <w:proofErr w:type="spellEnd"/>
-      <w:r>
-        <w:t xml:space="preserve"> file</w:t>
-      </w:r>
-      <w:r>
-        <w:t xml:space="preserve"> (</w:t>
-      </w:r>
-      <w:r>
-        <w:t>data/</w:t>
-      </w:r>
-      <w:proofErr w:type="spellStart"/>
-      <w:r>
-        <w:t>aws</w:t>
-      </w:r>
-      <w:proofErr w:type="spellEnd"/>
-      <w:r>
-        <w:t>/</w:t>
-      </w:r>
-      <w:proofErr w:type="spellStart"/>
-      <w:r>
-        <w:t>dump_suicide_rates.sql</w:t>
-      </w:r>
-      <w:proofErr w:type="spellEnd"/>
-      <w:r>
-        <w:t>)</w:t>
-      </w:r>
-      <w:r>
-        <w:t>.</w:t>
-      </w:r>
-      <w:r>
-        <w:t xml:space="preserve"> </w:t>
-      </w:r>
-      <w:r>
-        <w:t>Then we imported the data using this dump to our MySQL on AWS.</w:t>
-      </w:r>
-      <w:r>
-        <w:t xml:space="preserve"> </w:t>
-      </w:r>
-      <w:r>
-        <w:t>We added a new user named grader that has only read</w:t>
-      </w:r>
-      <w:r>
-        <w:t xml:space="preserve"> </w:t>
-      </w:r>
-      <w:r>
-        <w:t xml:space="preserve">access </w:t>
-      </w:r>
-      <w:r>
-        <w:t>to simulate a real-life setup. Credentials</w:t>
-      </w:r>
-      <w:r>
-        <w:t xml:space="preserve"> for this user and connectivity details</w:t>
-      </w:r>
-      <w:r>
-        <w:t xml:space="preserve"> </w:t>
-      </w:r>
-      <w:r>
-        <w:t xml:space="preserve">are </w:t>
-      </w:r>
-      <w:r>
-        <w:t>provided</w:t>
-      </w:r>
-      <w:r>
-        <w:t xml:space="preserve"> in</w:t>
-      </w:r>
-      <w:r>
-        <w:t xml:space="preserve"> a text file (data/</w:t>
-      </w:r>
-      <w:proofErr w:type="spellStart"/>
-      <w:r>
-        <w:t>aws</w:t>
-      </w:r>
-      <w:proofErr w:type="spellEnd"/>
-      <w:r>
-        <w:t>/</w:t>
-      </w:r>
-      <w:r>
-        <w:t>grader_credentials.txt</w:t>
-      </w:r>
-      <w:r>
-        <w:t>).</w:t>
-      </w:r>
     </w:p>
     <w:p>
       <w:pPr>
@@ -12754,168 +13096,45 @@
         </w:numPr>
       </w:pPr>
       <w:r>
-        <w:t>REST C</w:t>
-      </w:r>
-      <w:r>
-        <w:t>ountries API</w:t>
+        <w:t>World Bank API</w:t>
+      </w:r>
+      <w:r>
+        <w:t xml:space="preserve"> &amp; </w:t>
+      </w:r>
+      <w:proofErr w:type="spellStart"/>
+      <w:r>
+        <w:t>WDI</w:t>
+      </w:r>
+      <w:r>
+        <w:t>s_of_interest</w:t>
+      </w:r>
+      <w:proofErr w:type="spellEnd"/>
+      <w:r>
+        <w:t xml:space="preserve"> </w:t>
+      </w:r>
+      <w:r>
+        <w:t>f</w:t>
+      </w:r>
+      <w:r>
+        <w:t>ile</w:t>
       </w:r>
     </w:p>
     <w:p>
-      <w:pPr>
-        <w:ind w:left="0" w:right="301" w:firstLine="0"/>
-      </w:pPr>
-      <w:r>
-        <w:t>To</w:t>
-      </w:r>
-      <w:r>
-        <w:t xml:space="preserve"> download more data </w:t>
-      </w:r>
-      <w:r>
-        <w:t>for the countries in the suicide_rates.csv file</w:t>
-      </w:r>
-      <w:r>
-        <w:t xml:space="preserve"> and to be able </w:t>
-      </w:r>
-      <w:r>
-        <w:t>to join the subsequent data tables properly</w:t>
-      </w:r>
-      <w:r>
-        <w:t xml:space="preserve">, we needed </w:t>
-      </w:r>
-      <w:r>
-        <w:t>to identify countries universally</w:t>
-      </w:r>
-      <w:r>
-        <w:t>.</w:t>
-      </w:r>
-      <w:r>
-        <w:t xml:space="preserve"> </w:t>
-      </w:r>
-      <w:r>
-        <w:t xml:space="preserve">We </w:t>
-      </w:r>
-      <w:r>
-        <w:t>achieved this by using</w:t>
-      </w:r>
-      <w:r>
-        <w:t xml:space="preserve"> country codes, more specifically alpha2 </w:t>
-      </w:r>
-      <w:r>
-        <w:t xml:space="preserve">country codes. </w:t>
-      </w:r>
-      <w:r>
-        <w:t xml:space="preserve">To </w:t>
-      </w:r>
-      <w:r>
-        <w:t xml:space="preserve">associate </w:t>
-      </w:r>
-      <w:r>
-        <w:t>every</w:t>
-      </w:r>
-      <w:r>
-        <w:t xml:space="preserve"> country in our data with a code</w:t>
-      </w:r>
-      <w:r>
-        <w:t>,</w:t>
-      </w:r>
-      <w:r>
-        <w:t xml:space="preserve"> we used the REST Countries API</w:t>
-      </w:r>
-      <w:r>
-        <w:t xml:space="preserve"> to search fo</w:t>
-      </w:r>
-      <w:r>
-        <w:t>r it</w:t>
-      </w:r>
-      <w:r>
-        <w:t>.</w:t>
-      </w:r>
-      <w:r>
-        <w:t xml:space="preserve"> This functionality is</w:t>
-      </w:r>
-      <w:r>
-        <w:t xml:space="preserve"> called</w:t>
-      </w:r>
-      <w:r>
-        <w:t xml:space="preserve"> </w:t>
-      </w:r>
-      <w:r>
-        <w:t>“</w:t>
-      </w:r>
-      <w:r>
-        <w:t>name</w:t>
-      </w:r>
-      <w:r>
-        <w:t>”</w:t>
-      </w:r>
-      <w:r>
-        <w:t xml:space="preserve"> and </w:t>
-      </w:r>
-      <w:r>
-        <w:t>available</w:t>
-      </w:r>
-      <w:r>
-        <w:t xml:space="preserve"> through </w:t>
-      </w:r>
-      <w:hyperlink r:id="rId16" w:history="1">
-        <w:r>
-          <w:rPr>
-            <w:rStyle w:val="Hyperlink"/>
-          </w:rPr>
-          <w:t>https://restcountries.eu/rest/v2/name/{name}</w:t>
-        </w:r>
-      </w:hyperlink>
-      <w:r>
-        <w:t>.</w:t>
-      </w:r>
-      <w:r>
-        <w:t xml:space="preserve"> </w:t>
-      </w:r>
-      <w:r>
-        <w:t>This API does not require an access key</w:t>
-      </w:r>
-      <w:r>
-        <w:t>,</w:t>
-      </w:r>
-      <w:r>
-        <w:t xml:space="preserve"> so it was easy to get it working.</w:t>
-      </w:r>
-      <w:r>
-        <w:t xml:space="preserve"> </w:t>
-      </w:r>
-      <w:r>
-        <w:t>See</w:t>
-      </w:r>
-      <w:r>
-        <w:t xml:space="preserve"> below an example</w:t>
-      </w:r>
-      <w:r>
-        <w:t xml:space="preserve"> for </w:t>
-      </w:r>
-      <w:r>
-        <w:t>Denmark:</w:t>
-      </w:r>
-    </w:p>
-    <w:p>
-      <w:pPr>
-        <w:ind w:left="0" w:right="301" w:firstLine="0"/>
-      </w:pPr>
       <w:r>
         <w:rPr>
           <w:noProof/>
         </w:rPr>
-        <w:lastRenderedPageBreak/>
         <w:drawing>
-          <wp:anchor distT="0" distB="0" distL="114300" distR="114300" simplePos="0" relativeHeight="251661312" behindDoc="1" locked="0" layoutInCell="1" allowOverlap="1" wp14:anchorId="1110D6DD" wp14:editId="5519A4AE">
+          <wp:anchor distT="0" distB="0" distL="114300" distR="114300" simplePos="0" relativeHeight="251661312" behindDoc="1" locked="0" layoutInCell="1" allowOverlap="1" wp14:anchorId="1110D6DD" wp14:editId="5CA222DB">
             <wp:simplePos x="0" y="0"/>
             <wp:positionH relativeFrom="margin">
-              <wp:align>center</wp:align>
+              <wp:posOffset>746125</wp:posOffset>
             </wp:positionH>
-            <wp:positionV relativeFrom="paragraph">
-              <wp:posOffset>19240</wp:posOffset>
+            <wp:positionV relativeFrom="page">
+              <wp:posOffset>2498825</wp:posOffset>
             </wp:positionV>
-            <wp:extent cx="4732020" cy="3474720"/>
-            <wp:effectExtent l="19050" t="19050" r="11430" b="11430"/>
+            <wp:extent cx="4222115" cy="3100070"/>
+            <wp:effectExtent l="12700" t="12700" r="6985" b="11430"/>
             <wp:wrapTopAndBottom/>
             <wp:docPr id="5" name="Picture 5"/>
             <wp:cNvGraphicFramePr>
@@ -12931,7 +13150,7 @@
                     </pic:cNvPicPr>
                   </pic:nvPicPr>
                   <pic:blipFill rotWithShape="1">
-                    <a:blip r:embed="rId17">
+                    <a:blip r:embed="rId18">
                       <a:extLst>
                         <a:ext uri="{28A0092B-C50C-407E-A947-70E740481C1C}">
                           <a14:useLocalDpi xmlns:a14="http://schemas.microsoft.com/office/drawing/2010/main" val="0"/>
@@ -12944,7 +13163,7 @@
                   <pic:spPr bwMode="auto">
                     <a:xfrm>
                       <a:off x="0" y="0"/>
-                      <a:ext cx="4732020" cy="3474720"/>
+                      <a:ext cx="4222115" cy="3100070"/>
                     </a:xfrm>
                     <a:prstGeom prst="rect">
                       <a:avLst/>
@@ -12960,106 +13179,6 @@
                         <a14:shadowObscured xmlns:a14="http://schemas.microsoft.com/office/drawing/2010/main"/>
                       </a:ext>
                     </a:extLst>
-                  </pic:spPr>
-                </pic:pic>
-              </a:graphicData>
-            </a:graphic>
-          </wp:anchor>
-        </w:drawing>
-      </w:r>
-    </w:p>
-    <w:p>
-      <w:pPr>
-        <w:pStyle w:val="Heading1"/>
-        <w:numPr>
-          <w:ilvl w:val="0"/>
-          <w:numId w:val="16"/>
-        </w:numPr>
-      </w:pPr>
-      <w:r>
-        <w:t>World Bank API</w:t>
-      </w:r>
-      <w:r>
-        <w:t xml:space="preserve"> &amp; </w:t>
-      </w:r>
-      <w:proofErr w:type="spellStart"/>
-      <w:r>
-        <w:t>WDI</w:t>
-      </w:r>
-      <w:r>
-        <w:t>s_of_interest</w:t>
-      </w:r>
-      <w:proofErr w:type="spellEnd"/>
-      <w:r>
-        <w:t xml:space="preserve"> </w:t>
-      </w:r>
-      <w:r>
-        <w:t>f</w:t>
-      </w:r>
-      <w:r>
-        <w:t>ile</w:t>
-      </w:r>
-    </w:p>
-    <w:p>
-      <w:pPr>
-        <w:ind w:left="0" w:right="301" w:firstLine="0"/>
-      </w:pPr>
-      <w:r>
-        <w:rPr>
-          <w:noProof/>
-        </w:rPr>
-        <w:drawing>
-          <wp:anchor distT="0" distB="0" distL="114300" distR="114300" simplePos="0" relativeHeight="251662336" behindDoc="1" locked="0" layoutInCell="1" allowOverlap="1" wp14:anchorId="03B9203E" wp14:editId="62E09DAA">
-            <wp:simplePos x="0" y="0"/>
-            <wp:positionH relativeFrom="margin">
-              <wp:posOffset>597535</wp:posOffset>
-            </wp:positionH>
-            <wp:positionV relativeFrom="paragraph">
-              <wp:posOffset>906288</wp:posOffset>
-            </wp:positionV>
-            <wp:extent cx="4756150" cy="3164840"/>
-            <wp:effectExtent l="19050" t="19050" r="25400" b="16510"/>
-            <wp:wrapTopAndBottom/>
-            <wp:docPr id="6" name="Picture 6"/>
-            <wp:cNvGraphicFramePr>
-              <a:graphicFrameLocks xmlns:a="http://schemas.openxmlformats.org/drawingml/2006/main" noChangeAspect="1"/>
-            </wp:cNvGraphicFramePr>
-            <a:graphic xmlns:a="http://schemas.openxmlformats.org/drawingml/2006/main">
-              <a:graphicData uri="http://schemas.openxmlformats.org/drawingml/2006/picture">
-                <pic:pic xmlns:pic="http://schemas.openxmlformats.org/drawingml/2006/picture">
-                  <pic:nvPicPr>
-                    <pic:cNvPr id="0" name="Picture 4"/>
-                    <pic:cNvPicPr>
-                      <a:picLocks noChangeAspect="1" noChangeArrowheads="1"/>
-                    </pic:cNvPicPr>
-                  </pic:nvPicPr>
-                  <pic:blipFill>
-                    <a:blip r:embed="rId18">
-                      <a:extLst>
-                        <a:ext uri="{28A0092B-C50C-407E-A947-70E740481C1C}">
-                          <a14:useLocalDpi xmlns:a14="http://schemas.microsoft.com/office/drawing/2010/main" val="0"/>
-                        </a:ext>
-                      </a:extLst>
-                    </a:blip>
-                    <a:srcRect/>
-                    <a:stretch>
-                      <a:fillRect/>
-                    </a:stretch>
-                  </pic:blipFill>
-                  <pic:spPr bwMode="auto">
-                    <a:xfrm>
-                      <a:off x="0" y="0"/>
-                      <a:ext cx="4756150" cy="3164840"/>
-                    </a:xfrm>
-                    <a:prstGeom prst="rect">
-                      <a:avLst/>
-                    </a:prstGeom>
-                    <a:noFill/>
-                    <a:ln>
-                      <a:solidFill>
-                        <a:schemeClr val="accent5"/>
-                      </a:solidFill>
-                    </a:ln>
                   </pic:spPr>
                 </pic:pic>
               </a:graphicData>
@@ -13216,15 +13335,8 @@
         <w:t xml:space="preserve"> population data in 2010:</w:t>
       </w:r>
     </w:p>
+    <w:p/>
     <w:p>
-      <w:pPr>
-        <w:ind w:left="0" w:right="301" w:firstLine="0"/>
-      </w:pPr>
-    </w:p>
-    <w:p>
-      <w:pPr>
-        <w:ind w:left="0" w:right="301" w:firstLine="0"/>
-      </w:pPr>
       <w:r>
         <w:t xml:space="preserve"> </w:t>
       </w:r>
@@ -13387,6 +13499,7 @@
         <w:t xml:space="preserve"> </w:t>
       </w:r>
     </w:p>
+    <w:p/>
     <w:p>
       <w:pPr>
         <w:pStyle w:val="Title"/>
@@ -13405,66 +13518,8 @@
         <w:t>ipeline</w:t>
       </w:r>
     </w:p>
+    <w:p/>
     <w:p>
-      <w:pPr>
-        <w:ind w:left="0" w:firstLine="0"/>
-      </w:pPr>
-      <w:r>
-        <w:rPr>
-          <w:noProof/>
-        </w:rPr>
-        <w:drawing>
-          <wp:inline distT="0" distB="0" distL="0" distR="0" wp14:anchorId="20BCDEE0" wp14:editId="0D223636">
-            <wp:extent cx="5957570" cy="4584700"/>
-            <wp:effectExtent l="0" t="0" r="5080" b="6350"/>
-            <wp:docPr id="7" name="Picture 7" descr="Diagram&#10;&#10;Description automatically generated">
-              <a:hlinkClick xmlns:a="http://schemas.openxmlformats.org/drawingml/2006/main" r:id="rId22"/>
-            </wp:docPr>
-            <wp:cNvGraphicFramePr>
-              <a:graphicFrameLocks xmlns:a="http://schemas.openxmlformats.org/drawingml/2006/main" noChangeAspect="1"/>
-            </wp:cNvGraphicFramePr>
-            <a:graphic xmlns:a="http://schemas.openxmlformats.org/drawingml/2006/main">
-              <a:graphicData uri="http://schemas.openxmlformats.org/drawingml/2006/picture">
-                <pic:pic xmlns:pic="http://schemas.openxmlformats.org/drawingml/2006/picture">
-                  <pic:nvPicPr>
-                    <pic:cNvPr id="7" name="Picture 7" descr="Diagram&#10;&#10;Description automatically generated">
-                      <a:hlinkClick r:id="rId22"/>
-                    </pic:cNvPr>
-                    <pic:cNvPicPr/>
-                  </pic:nvPicPr>
-                  <pic:blipFill>
-                    <a:blip r:embed="rId23">
-                      <a:extLst>
-                        <a:ext uri="{28A0092B-C50C-407E-A947-70E740481C1C}">
-                          <a14:useLocalDpi xmlns:a14="http://schemas.microsoft.com/office/drawing/2010/main" val="0"/>
-                        </a:ext>
-                      </a:extLst>
-                    </a:blip>
-                    <a:stretch>
-                      <a:fillRect/>
-                    </a:stretch>
-                  </pic:blipFill>
-                  <pic:spPr>
-                    <a:xfrm>
-                      <a:off x="0" y="0"/>
-                      <a:ext cx="5957570" cy="4584700"/>
-                    </a:xfrm>
-                    <a:prstGeom prst="rect">
-                      <a:avLst/>
-                    </a:prstGeom>
-                  </pic:spPr>
-                </pic:pic>
-              </a:graphicData>
-            </a:graphic>
-          </wp:inline>
-        </w:drawing>
-      </w:r>
-    </w:p>
-    <w:p>
-      <w:pPr>
-        <w:spacing w:after="295" w:line="259" w:lineRule="auto"/>
-        <w:ind w:left="0" w:right="299" w:firstLine="0"/>
-      </w:pPr>
       <w:r>
         <w:t>We carried out the loading</w:t>
       </w:r>
@@ -13615,7 +13670,7 @@
       <w:r>
         <w:t xml:space="preserve"> </w:t>
       </w:r>
-      <w:hyperlink r:id="rId24" w:history="1">
+      <w:hyperlink r:id="rId22" w:history="1">
         <w:proofErr w:type="spellStart"/>
         <w:r>
           <w:rPr>
@@ -13663,152 +13718,194 @@
         <w:t>preprocessing in KNIME.</w:t>
       </w:r>
     </w:p>
+    <w:p/>
     <w:p>
-      <w:pPr>
-        <w:spacing w:after="295" w:line="259" w:lineRule="auto"/>
-        <w:ind w:left="0" w:right="299" w:firstLine="0"/>
-      </w:pPr>
-      <w:r>
-        <w:t>First</w:t>
-      </w:r>
-      <w:r>
-        <w:t xml:space="preserve">, we created a MySQL connector node to </w:t>
-      </w:r>
-      <w:r>
-        <w:t>connect to our remote MySQL DB</w:t>
-      </w:r>
-      <w:r>
-        <w:t xml:space="preserve"> that contained the </w:t>
-      </w:r>
-      <w:proofErr w:type="spellStart"/>
-      <w:r>
-        <w:t>s</w:t>
-      </w:r>
-      <w:r>
-        <w:t>uicide_rates</w:t>
-      </w:r>
-      <w:proofErr w:type="spellEnd"/>
-      <w:r>
-        <w:t xml:space="preserve"> data. </w:t>
-      </w:r>
-      <w:r>
-        <w:t xml:space="preserve">Then we added two </w:t>
-      </w:r>
-      <w:r>
-        <w:t>Query nodes: one for retr</w:t>
-      </w:r>
-      <w:r>
-        <w:t>ieving</w:t>
-      </w:r>
-      <w:r>
-        <w:t xml:space="preserve"> the data i</w:t>
-      </w:r>
-      <w:r>
-        <w:t>tself</w:t>
-      </w:r>
-      <w:r>
-        <w:t xml:space="preserve"> and </w:t>
-      </w:r>
-      <w:r>
-        <w:t xml:space="preserve">one to use the </w:t>
-      </w:r>
-      <w:r>
+      <w:r>
+        <w:rPr>
+          <w:noProof/>
+        </w:rPr>
         <w:lastRenderedPageBreak/>
-        <w:t>REST Countries API on</w:t>
-      </w:r>
-      <w:r>
-        <w:t>.</w:t>
-      </w:r>
-      <w:r>
-        <w:t xml:space="preserve"> The first problem we faced was that the </w:t>
-      </w:r>
-      <w:r>
-        <w:t xml:space="preserve">REST Countries API could not recognize </w:t>
-      </w:r>
-      <w:r>
-        <w:t>Saint Vincent and Grenadines</w:t>
-      </w:r>
-      <w:r>
-        <w:t xml:space="preserve"> because </w:t>
-      </w:r>
-      <w:r>
-        <w:t xml:space="preserve">it was </w:t>
-      </w:r>
-      <w:r>
-        <w:t xml:space="preserve">stored as </w:t>
-      </w:r>
-      <w:r>
-        <w:t>Saint Vincent and the Grenadines</w:t>
-      </w:r>
-      <w:r>
-        <w:t>. We addressed this issue in the string manipulation node</w:t>
-      </w:r>
-      <w:r>
-        <w:t>,</w:t>
-      </w:r>
-      <w:r>
-        <w:t xml:space="preserve"> where we constructed the necessary URLs to call the API service.</w:t>
-      </w:r>
-      <w:r>
-        <w:t xml:space="preserve"> We </w:t>
-      </w:r>
-      <w:r>
-        <w:t xml:space="preserve">ran the API on the countries extracted on the country codes and </w:t>
-      </w:r>
-      <w:r>
-        <w:t>joined it with the original data based on the country column</w:t>
-      </w:r>
-      <w:r>
-        <w:t>. Later on</w:t>
-      </w:r>
-      <w:r>
-        <w:t>,</w:t>
-      </w:r>
-      <w:r>
-        <w:t xml:space="preserve"> we realized that the year column </w:t>
-      </w:r>
-      <w:r>
-        <w:t>in the original data was stored as</w:t>
-      </w:r>
-      <w:r>
-        <w:t xml:space="preserve"> a</w:t>
-      </w:r>
-      <w:r>
-        <w:t xml:space="preserve"> number</w:t>
-      </w:r>
-      <w:r>
-        <w:t>,</w:t>
-      </w:r>
-      <w:r>
-        <w:t xml:space="preserve"> which caused problems during</w:t>
-      </w:r>
-      <w:r>
-        <w:t xml:space="preserve"> the construction of URLs at World </w:t>
-      </w:r>
-      <w:r>
-        <w:t>Bank’s</w:t>
-      </w:r>
-      <w:r>
-        <w:t xml:space="preserve"> API</w:t>
-      </w:r>
-      <w:r>
-        <w:t xml:space="preserve">, so </w:t>
-      </w:r>
-      <w:r>
-        <w:t xml:space="preserve">we converted it to </w:t>
-      </w:r>
-      <w:r>
-        <w:t xml:space="preserve">a </w:t>
-      </w:r>
-      <w:r>
-        <w:t>string.</w:t>
+        <w:drawing>
+          <wp:inline distT="0" distB="0" distL="0" distR="0" wp14:anchorId="02B26F1E" wp14:editId="3C3F96E7">
+            <wp:extent cx="5957570" cy="4584700"/>
+            <wp:effectExtent l="0" t="0" r="0" b="0"/>
+            <wp:docPr id="7" name="Picture 7" descr="Diagram&#10;&#10;Description automatically generated">
+              <a:hlinkClick xmlns:a="http://schemas.openxmlformats.org/drawingml/2006/main" r:id="rId23"/>
+            </wp:docPr>
+            <wp:cNvGraphicFramePr>
+              <a:graphicFrameLocks xmlns:a="http://schemas.openxmlformats.org/drawingml/2006/main" noChangeAspect="1"/>
+            </wp:cNvGraphicFramePr>
+            <a:graphic xmlns:a="http://schemas.openxmlformats.org/drawingml/2006/main">
+              <a:graphicData uri="http://schemas.openxmlformats.org/drawingml/2006/picture">
+                <pic:pic xmlns:pic="http://schemas.openxmlformats.org/drawingml/2006/picture">
+                  <pic:nvPicPr>
+                    <pic:cNvPr id="7" name="Picture 7" descr="Diagram&#10;&#10;Description automatically generated">
+                      <a:hlinkClick r:id="rId23"/>
+                    </pic:cNvPr>
+                    <pic:cNvPicPr/>
+                  </pic:nvPicPr>
+                  <pic:blipFill>
+                    <a:blip r:embed="rId24">
+                      <a:extLst>
+                        <a:ext uri="{28A0092B-C50C-407E-A947-70E740481C1C}">
+                          <a14:useLocalDpi xmlns:a14="http://schemas.microsoft.com/office/drawing/2010/main" val="0"/>
+                        </a:ext>
+                      </a:extLst>
+                    </a:blip>
+                    <a:stretch>
+                      <a:fillRect/>
+                    </a:stretch>
+                  </pic:blipFill>
+                  <pic:spPr>
+                    <a:xfrm>
+                      <a:off x="0" y="0"/>
+                      <a:ext cx="5957570" cy="4584700"/>
+                    </a:xfrm>
+                    <a:prstGeom prst="rect">
+                      <a:avLst/>
+                    </a:prstGeom>
+                  </pic:spPr>
+                </pic:pic>
+              </a:graphicData>
+            </a:graphic>
+          </wp:inline>
+        </w:drawing>
       </w:r>
     </w:p>
     <w:p>
-      <w:pPr>
-        <w:spacing w:after="295" w:line="259" w:lineRule="auto"/>
-        <w:ind w:left="0" w:right="299" w:firstLine="0"/>
-      </w:pPr>
+      <w:r>
+        <w:t>First</w:t>
+      </w:r>
+      <w:r>
+        <w:t xml:space="preserve">, we created a MySQL connector node to </w:t>
+      </w:r>
+      <w:r>
+        <w:t>connect to our remote MySQL DB</w:t>
+      </w:r>
+      <w:r>
+        <w:t xml:space="preserve"> that contained the </w:t>
+      </w:r>
+      <w:proofErr w:type="spellStart"/>
+      <w:r>
+        <w:t>s</w:t>
+      </w:r>
+      <w:r>
+        <w:t>uicide_rates</w:t>
+      </w:r>
+      <w:proofErr w:type="spellEnd"/>
+      <w:r>
+        <w:t xml:space="preserve"> data. </w:t>
+      </w:r>
+      <w:r>
+        <w:t xml:space="preserve">Then we added two </w:t>
+      </w:r>
+      <w:r>
+        <w:t>Query nodes: one for retr</w:t>
+      </w:r>
+      <w:r>
+        <w:t>ieving</w:t>
+      </w:r>
+      <w:r>
+        <w:t xml:space="preserve"> the data i</w:t>
+      </w:r>
+      <w:r>
+        <w:t>tself</w:t>
+      </w:r>
+      <w:r>
+        <w:t xml:space="preserve"> and </w:t>
+      </w:r>
+      <w:r>
+        <w:t>one to use the REST Countries API on</w:t>
+      </w:r>
+      <w:r>
+        <w:t>.</w:t>
+      </w:r>
+      <w:r>
+        <w:t xml:space="preserve"> The first problem we faced was that the </w:t>
+      </w:r>
+      <w:r>
+        <w:t xml:space="preserve">REST Countries API could not recognize </w:t>
+      </w:r>
+      <w:r>
+        <w:t>Saint Vincent and Grenadines</w:t>
+      </w:r>
+      <w:r>
+        <w:t xml:space="preserve"> because </w:t>
+      </w:r>
+      <w:r>
+        <w:t xml:space="preserve">it was </w:t>
+      </w:r>
+      <w:r>
+        <w:t xml:space="preserve">stored as </w:t>
+      </w:r>
+      <w:r>
+        <w:t>Saint Vincent and the Grenadines</w:t>
+      </w:r>
+      <w:r>
+        <w:t>. We addressed this issue in the string manipulation node</w:t>
+      </w:r>
+      <w:r>
+        <w:t>,</w:t>
+      </w:r>
+      <w:r>
+        <w:t xml:space="preserve"> where we constructed the necessary URLs to call the API service.</w:t>
+      </w:r>
+      <w:r>
+        <w:t xml:space="preserve"> We </w:t>
+      </w:r>
+      <w:r>
+        <w:t xml:space="preserve">ran the API on the countries extracted on the country codes and </w:t>
+      </w:r>
+      <w:r>
+        <w:t>joined it with the original data based on the country column</w:t>
+      </w:r>
+      <w:r>
+        <w:t>. Later on</w:t>
+      </w:r>
+      <w:r>
+        <w:t>,</w:t>
+      </w:r>
+      <w:r>
+        <w:t xml:space="preserve"> we realized that the year column </w:t>
+      </w:r>
+      <w:r>
+        <w:t>in the original data was stored as</w:t>
+      </w:r>
+      <w:r>
+        <w:t xml:space="preserve"> a</w:t>
+      </w:r>
+      <w:r>
+        <w:t xml:space="preserve"> number</w:t>
+      </w:r>
+      <w:r>
+        <w:t>,</w:t>
+      </w:r>
+      <w:r>
+        <w:t xml:space="preserve"> which caused problems during</w:t>
+      </w:r>
+      <w:r>
+        <w:t xml:space="preserve"> the construction of URLs at World </w:t>
+      </w:r>
+      <w:r>
+        <w:t>Bank’s</w:t>
+      </w:r>
+      <w:r>
+        <w:t xml:space="preserve"> API</w:t>
+      </w:r>
+      <w:r>
+        <w:t xml:space="preserve">, so </w:t>
+      </w:r>
+      <w:r>
+        <w:t xml:space="preserve">we converted it to </w:t>
+      </w:r>
+      <w:r>
+        <w:t xml:space="preserve">a </w:t>
+      </w:r>
+      <w:r>
+        <w:t>string.</w:t>
+      </w:r>
+    </w:p>
+    <w:p>
       <w:r>
         <w:t xml:space="preserve">The next </w:t>
       </w:r>
@@ -13988,6 +14085,7 @@
         <w:t>uilt up the structure of the URL the following way:</w:t>
       </w:r>
     </w:p>
+    <w:p/>
     <w:tbl>
       <w:tblPr>
         <w:tblStyle w:val="TableGrid"/>
@@ -14013,7 +14111,7 @@
           <w:p>
             <w:pPr>
               <w:spacing w:before="120" w:line="259" w:lineRule="auto"/>
-              <w:ind w:left="0" w:right="301" w:firstLine="0"/>
+              <w:ind w:right="301"/>
             </w:pPr>
             <w:r>
               <w:t>join(</w:t>
@@ -14044,427 +14142,420 @@
     </w:tbl>
     <w:p>
       <w:pPr>
-        <w:spacing w:before="240" w:after="295" w:line="259" w:lineRule="auto"/>
-        <w:ind w:left="0" w:right="301" w:firstLine="0"/>
+        <w:spacing w:after="0"/>
       </w:pPr>
-      <w:r>
-        <w:t>As can be seen</w:t>
-      </w:r>
-      <w:r>
-        <w:t>,</w:t>
-      </w:r>
-      <w:r>
-        <w:t xml:space="preserve"> we specified </w:t>
-      </w:r>
-      <w:r>
-        <w:t>the specific</w:t>
-      </w:r>
-      <w:r>
-        <w:t xml:space="preserve"> </w:t>
-      </w:r>
-      <w:r>
-        <w:t>WDI</w:t>
-      </w:r>
-      <w:r>
-        <w:t>, the date range</w:t>
-      </w:r>
-      <w:r>
-        <w:t>, the number of results per page</w:t>
-      </w:r>
-      <w:r>
-        <w:t>, and</w:t>
-      </w:r>
-      <w:r>
-        <w:t xml:space="preserve"> the response</w:t>
-      </w:r>
-      <w:r>
-        <w:t xml:space="preserve"> format</w:t>
-      </w:r>
-      <w:r>
-        <w:t xml:space="preserve">. </w:t>
-      </w:r>
-      <w:r>
-        <w:t>Like</w:t>
-      </w:r>
-      <w:r>
-        <w:t xml:space="preserve"> the series of nodes </w:t>
-      </w:r>
-      <w:r>
-        <w:t>dealing with REST Countries API</w:t>
-      </w:r>
-      <w:r>
-        <w:t>,</w:t>
-      </w:r>
-      <w:r>
-        <w:t xml:space="preserve"> we sent a get request, extracted the </w:t>
-      </w:r>
-      <w:r>
-        <w:t>JSON’s</w:t>
-      </w:r>
-      <w:r>
-        <w:t xml:space="preserve"> </w:t>
-      </w:r>
-      <w:r>
-        <w:t>relevant values</w:t>
-      </w:r>
-      <w:r>
-        <w:t>,</w:t>
-      </w:r>
-      <w:r>
-        <w:t xml:space="preserve"> and dropped unnecessary columns. </w:t>
-      </w:r>
-      <w:r>
-        <w:t>However, in this case</w:t>
-      </w:r>
-      <w:r>
-        <w:t>,</w:t>
-      </w:r>
-      <w:r>
-        <w:t xml:space="preserve"> we had only one row </w:t>
-      </w:r>
-      <w:r>
-        <w:t>but a</w:t>
-      </w:r>
-      <w:r>
-        <w:t xml:space="preserve"> table of data in our JSON to be extracted. </w:t>
-      </w:r>
-      <w:r>
-        <w:t>W</w:t>
-      </w:r>
-      <w:r>
-        <w:t>e used the list option in the JSON path node</w:t>
-      </w:r>
-      <w:r>
-        <w:t xml:space="preserve"> to overcome this. We got </w:t>
-      </w:r>
-      <w:r>
-        <w:t>this way the list of all countries, years</w:t>
-      </w:r>
-      <w:r>
-        <w:t>,</w:t>
-      </w:r>
-      <w:r>
-        <w:t xml:space="preserve"> and </w:t>
-      </w:r>
-      <w:r>
-        <w:t>WDI</w:t>
-      </w:r>
-      <w:r>
-        <w:t xml:space="preserve"> values </w:t>
-      </w:r>
-      <w:r>
-        <w:t xml:space="preserve">in 3 distinct columns. We transformed the shape of the data by applying an ungroup </w:t>
-      </w:r>
-      <w:r>
-        <w:t>node</w:t>
-      </w:r>
-      <w:r>
-        <w:t>,</w:t>
-      </w:r>
-      <w:r>
-        <w:t xml:space="preserve"> which turned the data into a nice tabular </w:t>
-      </w:r>
-      <w:r>
-        <w:t xml:space="preserve">structure. </w:t>
-      </w:r>
-      <w:r>
-        <w:t>After</w:t>
-      </w:r>
-      <w:r>
-        <w:t xml:space="preserve"> some</w:t>
-      </w:r>
-      <w:r>
-        <w:t xml:space="preserve"> renaming</w:t>
-      </w:r>
-      <w:r>
-        <w:t>,</w:t>
-      </w:r>
-      <w:r>
-        <w:t xml:space="preserve"> </w:t>
-      </w:r>
-      <w:r>
-        <w:t xml:space="preserve">we </w:t>
-      </w:r>
-      <w:r>
-        <w:t xml:space="preserve">set up a conditional node </w:t>
-      </w:r>
-      <w:r>
-        <w:t xml:space="preserve">cluster in which we investigated whether the </w:t>
-      </w:r>
-      <w:r>
-        <w:t>WDI</w:t>
-      </w:r>
-      <w:r>
-        <w:t xml:space="preserve"> is the first in the loop</w:t>
-      </w:r>
-      <w:r>
-        <w:t xml:space="preserve">. We needed this not to have duplicated columns of countries and years when appending the </w:t>
-      </w:r>
-      <w:r>
-        <w:t xml:space="preserve">resulting columns to the output table. </w:t>
-      </w:r>
-      <w:r>
-        <w:t>Using the conditional block</w:t>
-      </w:r>
-      <w:r>
-        <w:t>,</w:t>
-      </w:r>
-      <w:r>
-        <w:t xml:space="preserve"> we only append these columns </w:t>
-      </w:r>
-      <w:r>
-        <w:t>for</w:t>
-      </w:r>
-      <w:r>
-        <w:t xml:space="preserve"> the first time</w:t>
-      </w:r>
-      <w:r>
-        <w:t>,</w:t>
-      </w:r>
-      <w:r>
-        <w:t xml:space="preserve"> and later we only add</w:t>
-      </w:r>
-      <w:r>
-        <w:t xml:space="preserve"> </w:t>
-      </w:r>
-      <w:r>
-        <w:t xml:space="preserve">the given </w:t>
-      </w:r>
-      <w:r>
-        <w:t>WDI</w:t>
-      </w:r>
-      <w:r>
-        <w:t xml:space="preserve"> column.</w:t>
-      </w:r>
-      <w:r>
-        <w:t xml:space="preserve"> </w:t>
-      </w:r>
-      <w:proofErr w:type="gramStart"/>
-      <w:r>
-        <w:t>So</w:t>
-      </w:r>
-      <w:proofErr w:type="gramEnd"/>
-      <w:r>
-        <w:t xml:space="preserve"> </w:t>
-      </w:r>
-      <w:r>
-        <w:t>when the loop ends</w:t>
-      </w:r>
-      <w:r>
-        <w:t>,</w:t>
-      </w:r>
-      <w:r>
-        <w:t xml:space="preserve"> we have the country, </w:t>
-      </w:r>
-      <w:r>
-        <w:t>date</w:t>
-      </w:r>
-      <w:r>
-        <w:t>,</w:t>
-      </w:r>
-      <w:r>
-        <w:t xml:space="preserve"> and </w:t>
-      </w:r>
-      <w:r>
-        <w:t>WDI</w:t>
-      </w:r>
-      <w:r>
-        <w:t xml:space="preserve"> columns.</w:t>
-      </w:r>
-      <w:r>
-        <w:t xml:space="preserve"> Finally</w:t>
-      </w:r>
-      <w:r>
-        <w:t>,</w:t>
-      </w:r>
-      <w:r>
-        <w:t xml:space="preserve"> we join</w:t>
-      </w:r>
-      <w:r>
-        <w:t>ed</w:t>
-      </w:r>
-      <w:r>
-        <w:t xml:space="preserve"> this data table with the </w:t>
-      </w:r>
-      <w:r>
-        <w:t xml:space="preserve">table from the first join. </w:t>
-      </w:r>
-      <w:r>
-        <w:t>At this point</w:t>
-      </w:r>
-      <w:r>
-        <w:t>,</w:t>
-      </w:r>
-      <w:r>
-        <w:t xml:space="preserve"> we had all the data we needed.</w:t>
-      </w:r>
-      <w:r>
-        <w:t xml:space="preserve"> Actually</w:t>
-      </w:r>
-      <w:r>
-        <w:t>,</w:t>
-      </w:r>
-      <w:r>
-        <w:t xml:space="preserve"> even more.</w:t>
-      </w:r>
     </w:p>
     <w:p>
-      <w:pPr>
-        <w:spacing w:after="295" w:line="259" w:lineRule="auto"/>
-        <w:ind w:left="0" w:right="299" w:firstLine="0"/>
-      </w:pPr>
-      <w:r>
-        <w:t>This</w:t>
-      </w:r>
-      <w:r>
-        <w:t xml:space="preserve"> workflow</w:t>
-      </w:r>
-      <w:r>
-        <w:t xml:space="preserve"> setup is very efficient because</w:t>
-      </w:r>
-      <w:r>
-        <w:t xml:space="preserve"> by</w:t>
+      <w:r>
+        <w:t>As can be seen</w:t>
+      </w:r>
+      <w:r>
+        <w:t>,</w:t>
+      </w:r>
+      <w:r>
+        <w:t xml:space="preserve"> we specified </w:t>
+      </w:r>
+      <w:r>
+        <w:t>the specific</w:t>
       </w:r>
       <w:r>
         <w:t xml:space="preserve"> </w:t>
       </w:r>
       <w:r>
-        <w:t>taking advantage of the loop</w:t>
+        <w:t>WDI</w:t>
+      </w:r>
+      <w:r>
+        <w:t>, the date range</w:t>
+      </w:r>
+      <w:r>
+        <w:t>, the number of results per page</w:t>
+      </w:r>
+      <w:r>
+        <w:t>, and</w:t>
+      </w:r>
+      <w:r>
+        <w:t xml:space="preserve"> the response</w:t>
+      </w:r>
+      <w:r>
+        <w:t xml:space="preserve"> format</w:t>
+      </w:r>
+      <w:r>
+        <w:t xml:space="preserve">. </w:t>
+      </w:r>
+      <w:r>
+        <w:t>Like</w:t>
+      </w:r>
+      <w:r>
+        <w:t xml:space="preserve"> the series of nodes </w:t>
+      </w:r>
+      <w:r>
+        <w:t>dealing with REST Countries API</w:t>
       </w:r>
       <w:r>
         <w:t>,</w:t>
       </w:r>
       <w:r>
-        <w:t xml:space="preserve"> we </w:t>
-      </w:r>
-      <w:r>
-        <w:t>ha</w:t>
-      </w:r>
-      <w:r>
-        <w:t>d</w:t>
-      </w:r>
-      <w:r>
-        <w:t xml:space="preserve"> to send the least amount of get request</w:t>
-      </w:r>
-      <w:r>
-        <w:t>s</w:t>
-      </w:r>
-      <w:r>
-        <w:t xml:space="preserve"> as possible</w:t>
-      </w:r>
-      <w:r>
-        <w:t xml:space="preserve"> as those</w:t>
-      </w:r>
-      <w:r>
-        <w:t xml:space="preserve"> can significantly </w:t>
-      </w:r>
-      <w:r>
-        <w:t>increase runtime. Furthermore</w:t>
+        <w:t xml:space="preserve"> we sent a get request, extracted the </w:t>
+      </w:r>
+      <w:r>
+        <w:t>JSON’s</w:t>
+      </w:r>
+      <w:r>
+        <w:t xml:space="preserve"> </w:t>
+      </w:r>
+      <w:r>
+        <w:t>relevant values</w:t>
       </w:r>
       <w:r>
         <w:t>,</w:t>
       </w:r>
       <w:r>
-        <w:t xml:space="preserve"> a very high number of requests may result in </w:t>
-      </w:r>
-      <w:r>
-        <w:t xml:space="preserve">blocking the IP on which </w:t>
-      </w:r>
-      <w:r>
-        <w:t>the workflow runs (with the reason of violating fair usage</w:t>
-      </w:r>
-      <w:r>
-        <w:t xml:space="preserve"> policy</w:t>
-      </w:r>
-      <w:r>
-        <w:t xml:space="preserve"> or identifying </w:t>
-      </w:r>
-      <w:r>
-        <w:t xml:space="preserve">the process as </w:t>
-      </w:r>
-      <w:r>
-        <w:t xml:space="preserve">a </w:t>
-      </w:r>
-      <w:r>
-        <w:t>DDOS attack</w:t>
-      </w:r>
-      <w:r>
-        <w:t>)</w:t>
-      </w:r>
-      <w:r>
-        <w:t>.</w:t>
-      </w:r>
-      <w:r>
-        <w:t xml:space="preserve"> To further increase the efficiency </w:t>
-      </w:r>
-      <w:r>
-        <w:t>dynamically</w:t>
+        <w:t xml:space="preserve"> and dropped unnecessary columns. </w:t>
+      </w:r>
+      <w:r>
+        <w:t>However, in this case</w:t>
       </w:r>
       <w:r>
         <w:t>,</w:t>
       </w:r>
       <w:r>
-        <w:t xml:space="preserve"> we specified the date range in the World Bank API URL b</w:t>
-      </w:r>
-      <w:r>
-        <w:t xml:space="preserve">ased on the years in the core </w:t>
-      </w:r>
-      <w:proofErr w:type="spellStart"/>
-      <w:r>
-        <w:t>suicide_rates</w:t>
-      </w:r>
-      <w:proofErr w:type="spellEnd"/>
-      <w:r>
-        <w:t xml:space="preserve"> data</w:t>
-      </w:r>
-      <w:r>
-        <w:t xml:space="preserve">. </w:t>
-      </w:r>
-      <w:r>
-        <w:t xml:space="preserve">We accomplished this by </w:t>
-      </w:r>
-      <w:r>
-        <w:t>taking the last and earliest years and putting</w:t>
-      </w:r>
-      <w:r>
-        <w:t xml:space="preserve"> them</w:t>
-      </w:r>
-      <w:r>
-        <w:t xml:space="preserve"> into </w:t>
-      </w:r>
-      <w:r>
-        <w:t>variables</w:t>
+        <w:t xml:space="preserve"> we had only one row </w:t>
+      </w:r>
+      <w:r>
+        <w:t>but a</w:t>
+      </w:r>
+      <w:r>
+        <w:t xml:space="preserve"> table of data in our JSON to be extracted. </w:t>
+      </w:r>
+      <w:r>
+        <w:t>W</w:t>
+      </w:r>
+      <w:r>
+        <w:t>e used the list option in the JSON path node</w:t>
+      </w:r>
+      <w:r>
+        <w:t xml:space="preserve"> to overcome this. We got </w:t>
+      </w:r>
+      <w:r>
+        <w:t>this way the list of all countries, years</w:t>
       </w:r>
       <w:r>
         <w:t>,</w:t>
       </w:r>
       <w:r>
-        <w:t xml:space="preserve"> merging them</w:t>
+        <w:t xml:space="preserve"> and </w:t>
+      </w:r>
+      <w:r>
+        <w:t>WDI</w:t>
+      </w:r>
+      <w:r>
+        <w:t xml:space="preserve"> values </w:t>
+      </w:r>
+      <w:r>
+        <w:t xml:space="preserve">in 3 distinct columns. We transformed the shape of the data by applying an ungroup </w:t>
+      </w:r>
+      <w:r>
+        <w:t>node</w:t>
       </w:r>
       <w:r>
         <w:t>,</w:t>
       </w:r>
       <w:r>
-        <w:t xml:space="preserve"> and attaching the</w:t>
-      </w:r>
-      <w:r>
-        <w:t>m to</w:t>
-      </w:r>
-      <w:r>
-        <w:t xml:space="preserve"> the</w:t>
-      </w:r>
-      <w:r>
-        <w:t xml:space="preserve"> string manipulation node in the loop.</w:t>
+        <w:t xml:space="preserve"> which turned the data into a nice tabular </w:t>
+      </w:r>
+      <w:r>
+        <w:t xml:space="preserve">structure. </w:t>
+      </w:r>
+      <w:r>
+        <w:t>After</w:t>
+      </w:r>
+      <w:r>
+        <w:t xml:space="preserve"> some</w:t>
+      </w:r>
+      <w:r>
+        <w:t xml:space="preserve"> renaming</w:t>
+      </w:r>
+      <w:r>
+        <w:t>,</w:t>
       </w:r>
       <w:r>
         <w:t xml:space="preserve"> </w:t>
+      </w:r>
+      <w:r>
+        <w:t xml:space="preserve">we </w:t>
+      </w:r>
+      <w:r>
+        <w:t xml:space="preserve">set up a conditional node </w:t>
+      </w:r>
+      <w:r>
+        <w:t xml:space="preserve">cluster in which we investigated whether the </w:t>
+      </w:r>
+      <w:r>
+        <w:t>WDI</w:t>
+      </w:r>
+      <w:r>
+        <w:t xml:space="preserve"> is the first in the loop</w:t>
+      </w:r>
+      <w:r>
+        <w:t xml:space="preserve">. We needed this not to have duplicated columns of countries and years when appending the </w:t>
+      </w:r>
+      <w:r>
+        <w:t xml:space="preserve">resulting columns to the output table. </w:t>
+      </w:r>
+      <w:r>
+        <w:t>Using the conditional block</w:t>
+      </w:r>
+      <w:r>
+        <w:t>,</w:t>
+      </w:r>
+      <w:r>
+        <w:t xml:space="preserve"> we only append these columns </w:t>
+      </w:r>
+      <w:r>
+        <w:t>for</w:t>
+      </w:r>
+      <w:r>
+        <w:t xml:space="preserve"> the first time</w:t>
+      </w:r>
+      <w:r>
+        <w:t>,</w:t>
+      </w:r>
+      <w:r>
+        <w:t xml:space="preserve"> and later we only add</w:t>
+      </w:r>
+      <w:r>
+        <w:t xml:space="preserve"> </w:t>
+      </w:r>
+      <w:r>
+        <w:t xml:space="preserve">the given </w:t>
+      </w:r>
+      <w:r>
+        <w:t>WDI</w:t>
+      </w:r>
+      <w:r>
+        <w:t xml:space="preserve"> column.</w:t>
+      </w:r>
+      <w:r>
+        <w:t xml:space="preserve"> </w:t>
+      </w:r>
+      <w:proofErr w:type="gramStart"/>
+      <w:r>
+        <w:t>So</w:t>
+      </w:r>
+      <w:proofErr w:type="gramEnd"/>
+      <w:r>
+        <w:t xml:space="preserve"> </w:t>
+      </w:r>
+      <w:r>
+        <w:t>when the loop ends</w:t>
+      </w:r>
+      <w:r>
+        <w:t>,</w:t>
+      </w:r>
+      <w:r>
+        <w:t xml:space="preserve"> we have the country, </w:t>
+      </w:r>
+      <w:r>
+        <w:t>date</w:t>
+      </w:r>
+      <w:r>
+        <w:t>,</w:t>
+      </w:r>
+      <w:r>
+        <w:t xml:space="preserve"> and </w:t>
+      </w:r>
+      <w:r>
+        <w:t>WDI</w:t>
+      </w:r>
+      <w:r>
+        <w:t xml:space="preserve"> columns.</w:t>
+      </w:r>
+      <w:r>
+        <w:t xml:space="preserve"> Finally</w:t>
+      </w:r>
+      <w:r>
+        <w:t>,</w:t>
+      </w:r>
+      <w:r>
+        <w:t xml:space="preserve"> we join</w:t>
+      </w:r>
+      <w:r>
+        <w:t>ed</w:t>
+      </w:r>
+      <w:r>
+        <w:t xml:space="preserve"> this data table with the </w:t>
+      </w:r>
+      <w:r>
+        <w:t xml:space="preserve">table from the first join. </w:t>
+      </w:r>
+      <w:r>
+        <w:t>At this point</w:t>
+      </w:r>
+      <w:r>
+        <w:t>,</w:t>
+      </w:r>
+      <w:r>
+        <w:t xml:space="preserve"> we had all the data we needed.</w:t>
+      </w:r>
+      <w:r>
+        <w:t xml:space="preserve"> Actually</w:t>
+      </w:r>
+      <w:r>
+        <w:t>,</w:t>
+      </w:r>
+      <w:r>
+        <w:t xml:space="preserve"> even more.</w:t>
       </w:r>
     </w:p>
     <w:p>
-      <w:pPr>
-        <w:spacing w:after="295" w:line="259" w:lineRule="auto"/>
-        <w:ind w:left="0" w:right="299" w:firstLine="0"/>
-      </w:pPr>
+      <w:r>
+        <w:t>This</w:t>
+      </w:r>
+      <w:r>
+        <w:t xml:space="preserve"> workflow</w:t>
+      </w:r>
+      <w:r>
+        <w:t xml:space="preserve"> setup is very efficient because</w:t>
+      </w:r>
+      <w:r>
+        <w:t xml:space="preserve"> by</w:t>
+      </w:r>
+      <w:r>
+        <w:t xml:space="preserve"> </w:t>
+      </w:r>
+      <w:r>
+        <w:t>taking advantage of the loop</w:t>
+      </w:r>
+      <w:r>
+        <w:t>,</w:t>
+      </w:r>
+      <w:r>
+        <w:t xml:space="preserve"> we </w:t>
+      </w:r>
+      <w:r>
+        <w:t>ha</w:t>
+      </w:r>
+      <w:r>
+        <w:t>d</w:t>
+      </w:r>
+      <w:r>
+        <w:t xml:space="preserve"> to send the least amount of get request</w:t>
+      </w:r>
+      <w:r>
+        <w:t>s</w:t>
+      </w:r>
+      <w:r>
+        <w:t xml:space="preserve"> as possible</w:t>
+      </w:r>
+      <w:r>
+        <w:t xml:space="preserve"> as those</w:t>
+      </w:r>
+      <w:r>
+        <w:t xml:space="preserve"> can significantly </w:t>
+      </w:r>
+      <w:r>
+        <w:t>increase runtime. Furthermore</w:t>
+      </w:r>
+      <w:r>
+        <w:t>,</w:t>
+      </w:r>
+      <w:r>
+        <w:t xml:space="preserve"> a very high number of requests may result in </w:t>
+      </w:r>
+      <w:r>
+        <w:t xml:space="preserve">blocking the IP on which </w:t>
+      </w:r>
+      <w:r>
+        <w:t>the workflow runs (with the reason of violating fair usage</w:t>
+      </w:r>
+      <w:r>
+        <w:t xml:space="preserve"> policy</w:t>
+      </w:r>
+      <w:r>
+        <w:t xml:space="preserve"> or identifying </w:t>
+      </w:r>
+      <w:r>
+        <w:t xml:space="preserve">the process as </w:t>
+      </w:r>
+      <w:r>
+        <w:t xml:space="preserve">a </w:t>
+      </w:r>
+      <w:r>
+        <w:t>DDOS attack</w:t>
+      </w:r>
+      <w:r>
+        <w:t>)</w:t>
+      </w:r>
+      <w:r>
+        <w:t>.</w:t>
+      </w:r>
+      <w:r>
+        <w:t xml:space="preserve"> To further increase the efficiency </w:t>
+      </w:r>
+      <w:r>
+        <w:t>dynamically</w:t>
+      </w:r>
+      <w:r>
+        <w:t>,</w:t>
+      </w:r>
+      <w:r>
+        <w:t xml:space="preserve"> we specified the date range in the World Bank API URL b</w:t>
+      </w:r>
+      <w:r>
+        <w:t xml:space="preserve">ased on the years in the core </w:t>
+      </w:r>
+      <w:proofErr w:type="spellStart"/>
+      <w:r>
+        <w:t>suicide_rates</w:t>
+      </w:r>
+      <w:proofErr w:type="spellEnd"/>
+      <w:r>
+        <w:t xml:space="preserve"> data</w:t>
+      </w:r>
+      <w:r>
+        <w:t xml:space="preserve">. </w:t>
+      </w:r>
+      <w:r>
+        <w:t xml:space="preserve">We accomplished this by </w:t>
+      </w:r>
+      <w:r>
+        <w:t>taking the last and earliest years and putting</w:t>
+      </w:r>
+      <w:r>
+        <w:t xml:space="preserve"> them</w:t>
+      </w:r>
+      <w:r>
+        <w:t xml:space="preserve"> into </w:t>
+      </w:r>
+      <w:r>
+        <w:t>variables</w:t>
+      </w:r>
+      <w:r>
+        <w:t>,</w:t>
+      </w:r>
+      <w:r>
+        <w:t xml:space="preserve"> merging them</w:t>
+      </w:r>
+      <w:r>
+        <w:t>,</w:t>
+      </w:r>
+      <w:r>
+        <w:t xml:space="preserve"> and attaching the</w:t>
+      </w:r>
+      <w:r>
+        <w:t>m to</w:t>
+      </w:r>
+      <w:r>
+        <w:t xml:space="preserve"> the</w:t>
+      </w:r>
+      <w:r>
+        <w:t xml:space="preserve"> string manipulation node in the loop.</w:t>
+      </w:r>
+      <w:r>
+        <w:t xml:space="preserve"> </w:t>
+      </w:r>
+    </w:p>
+    <w:p>
       <w:r>
         <w:t xml:space="preserve">Once we had a clean data table, we needed to </w:t>
       </w:r>
@@ -14493,11 +14584,7 @@
         <w:t>,</w:t>
       </w:r>
       <w:r>
-        <w:t xml:space="preserve"> we realized </w:t>
-      </w:r>
-      <w:r>
-        <w:lastRenderedPageBreak/>
-        <w:t>we would not have the data to do so. Th</w:t>
+        <w:t xml:space="preserve"> we realized we would not have the data to do so. Th</w:t>
       </w:r>
       <w:r>
         <w:t xml:space="preserve">erefore, we decided to switch to a cross-sectional analysis using data from only the year 2010, after we confirmed the </w:t>
@@ -14512,6 +14599,7 @@
         <w:t>number of observations for that year using a histogram.</w:t>
       </w:r>
     </w:p>
+    <w:p/>
     <w:p>
       <w:pPr>
         <w:pStyle w:val="Title"/>
@@ -14525,10 +14613,6 @@
       </w:r>
     </w:p>
     <w:p>
-      <w:pPr>
-        <w:spacing w:after="295" w:line="259" w:lineRule="auto"/>
-        <w:ind w:left="0" w:right="299" w:firstLine="0"/>
-      </w:pPr>
       <w:r>
         <w:t xml:space="preserve">Once we got the data joined and </w:t>
       </w:r>
@@ -14605,10 +14689,6 @@
       </w:r>
     </w:p>
     <w:p>
-      <w:pPr>
-        <w:spacing w:after="0" w:line="259" w:lineRule="auto"/>
-        <w:ind w:left="0" w:right="301" w:firstLine="0"/>
-      </w:pPr>
       <w:r>
         <w:t>The aggregation process was relatively simple for</w:t>
       </w:r>
@@ -14641,10 +14721,6 @@
       </w:r>
     </w:p>
     <w:p>
-      <w:pPr>
-        <w:spacing w:after="0" w:line="259" w:lineRule="auto"/>
-        <w:ind w:left="0" w:right="301" w:firstLine="0"/>
-      </w:pPr>
       <w:r>
         <w:t xml:space="preserve">For the population, we </w:t>
       </w:r>
@@ -14707,10 +14783,78 @@
       </w:r>
     </w:p>
     <w:p>
-      <w:pPr>
-        <w:spacing w:after="295" w:line="259" w:lineRule="auto"/>
-        <w:ind w:left="0" w:right="299" w:firstLine="0"/>
-      </w:pPr>
+      <w:r>
+        <w:rPr>
+          <w:noProof/>
+        </w:rPr>
+        <w:lastRenderedPageBreak/>
+        <w:drawing>
+          <wp:anchor distT="0" distB="0" distL="114300" distR="114300" simplePos="0" relativeHeight="251663360" behindDoc="1" locked="0" layoutInCell="1" allowOverlap="1" wp14:anchorId="2569CFCE" wp14:editId="32773597">
+            <wp:simplePos x="0" y="0"/>
+            <wp:positionH relativeFrom="column">
+              <wp:posOffset>3479800</wp:posOffset>
+            </wp:positionH>
+            <wp:positionV relativeFrom="paragraph">
+              <wp:posOffset>67</wp:posOffset>
+            </wp:positionV>
+            <wp:extent cx="2548255" cy="1910715"/>
+            <wp:effectExtent l="0" t="0" r="4445" b="0"/>
+            <wp:wrapTight wrapText="bothSides">
+              <wp:wrapPolygon edited="0">
+                <wp:start x="0" y="0"/>
+                <wp:lineTo x="0" y="21392"/>
+                <wp:lineTo x="21530" y="21392"/>
+                <wp:lineTo x="21530" y="0"/>
+                <wp:lineTo x="0" y="0"/>
+              </wp:wrapPolygon>
+            </wp:wrapTight>
+            <wp:docPr id="3" name="Graphic 3"/>
+            <wp:cNvGraphicFramePr>
+              <a:graphicFrameLocks xmlns:a="http://schemas.openxmlformats.org/drawingml/2006/main" noChangeAspect="1"/>
+            </wp:cNvGraphicFramePr>
+            <a:graphic xmlns:a="http://schemas.openxmlformats.org/drawingml/2006/main">
+              <a:graphicData uri="http://schemas.openxmlformats.org/drawingml/2006/picture">
+                <pic:pic xmlns:pic="http://schemas.openxmlformats.org/drawingml/2006/picture">
+                  <pic:nvPicPr>
+                    <pic:cNvPr id="3" name="Graphic 3"/>
+                    <pic:cNvPicPr/>
+                  </pic:nvPicPr>
+                  <pic:blipFill>
+                    <a:blip r:embed="rId25" cstate="print">
+                      <a:extLst>
+                        <a:ext uri="{28A0092B-C50C-407E-A947-70E740481C1C}">
+                          <a14:useLocalDpi xmlns:a14="http://schemas.microsoft.com/office/drawing/2010/main" val="0"/>
+                        </a:ext>
+                        <a:ext uri="{96DAC541-7B7A-43D3-8B79-37D633B846F1}">
+                          <asvg:svgBlip xmlns:asvg="http://schemas.microsoft.com/office/drawing/2016/SVG/main" r:embed="rId26"/>
+                        </a:ext>
+                      </a:extLst>
+                    </a:blip>
+                    <a:stretch>
+                      <a:fillRect/>
+                    </a:stretch>
+                  </pic:blipFill>
+                  <pic:spPr>
+                    <a:xfrm>
+                      <a:off x="0" y="0"/>
+                      <a:ext cx="2548255" cy="1910715"/>
+                    </a:xfrm>
+                    <a:prstGeom prst="rect">
+                      <a:avLst/>
+                    </a:prstGeom>
+                  </pic:spPr>
+                </pic:pic>
+              </a:graphicData>
+            </a:graphic>
+            <wp14:sizeRelH relativeFrom="page">
+              <wp14:pctWidth>0</wp14:pctWidth>
+            </wp14:sizeRelH>
+            <wp14:sizeRelV relativeFrom="page">
+              <wp14:pctHeight>0</wp14:pctHeight>
+            </wp14:sizeRelV>
+          </wp:anchor>
+        </w:drawing>
+      </w:r>
       <w:r>
         <w:t>We</w:t>
       </w:r>
@@ -14767,34 +14911,91 @@
       </w:r>
     </w:p>
     <w:p>
-      <w:pPr>
-        <w:spacing w:after="295" w:line="259" w:lineRule="auto"/>
-        <w:ind w:left="0" w:right="299" w:firstLine="0"/>
-      </w:pPr>
       <w:r>
         <w:t>We needed to take a couple of extra steps for</w:t>
       </w:r>
       <w:r>
-        <w:t xml:space="preserve"> the variables that have a division by sex. First, we aggregated based on country and sex. </w:t>
-      </w:r>
-      <w:r>
-        <w:t>We then needed to create two paths filtered for the two sexes since they were represented in different variables.</w:t>
-      </w:r>
-      <w:r>
-        <w:t xml:space="preserve"> We again decided to take </w:t>
-      </w:r>
-      <w:r>
-        <w:t>the sum for the number of suicides, but the mean for all the other variables. This was done, due to the repetition of the variables</w:t>
-      </w:r>
-      <w:r>
-        <w:t>, since we were combining different age groups for the suicide rates that were not separate categories for the variables from the World Bank Database.</w:t>
+        <w:t xml:space="preserve"> the variables that have a division by sex. </w:t>
+      </w:r>
+      <w:r>
+        <w:t xml:space="preserve">We completed the same steps </w:t>
+      </w:r>
+      <w:r>
+        <w:t>expect that we needed to aggregate including sex and then created two separate paths based on it.</w:t>
       </w:r>
     </w:p>
     <w:p>
-      <w:pPr>
-        <w:spacing w:after="295" w:line="259" w:lineRule="auto"/>
-        <w:ind w:left="0" w:right="299" w:firstLine="0"/>
-      </w:pPr>
+      <w:r>
+        <w:rPr>
+          <w:noProof/>
+        </w:rPr>
+        <w:drawing>
+          <wp:anchor distT="0" distB="0" distL="114300" distR="114300" simplePos="0" relativeHeight="251664384" behindDoc="1" locked="0" layoutInCell="1" allowOverlap="1" wp14:anchorId="0B49A043" wp14:editId="70BA4DEB">
+            <wp:simplePos x="0" y="0"/>
+            <wp:positionH relativeFrom="column">
+              <wp:posOffset>41910</wp:posOffset>
+            </wp:positionH>
+            <wp:positionV relativeFrom="page">
+              <wp:posOffset>3343141</wp:posOffset>
+            </wp:positionV>
+            <wp:extent cx="2517775" cy="1888490"/>
+            <wp:effectExtent l="0" t="0" r="0" b="3810"/>
+            <wp:wrapTight wrapText="bothSides">
+              <wp:wrapPolygon edited="0">
+                <wp:start x="0" y="0"/>
+                <wp:lineTo x="0" y="21498"/>
+                <wp:lineTo x="21464" y="21498"/>
+                <wp:lineTo x="21464" y="0"/>
+                <wp:lineTo x="0" y="0"/>
+              </wp:wrapPolygon>
+            </wp:wrapTight>
+            <wp:docPr id="4" name="Graphic 4"/>
+            <wp:cNvGraphicFramePr>
+              <a:graphicFrameLocks xmlns:a="http://schemas.openxmlformats.org/drawingml/2006/main" noChangeAspect="1"/>
+            </wp:cNvGraphicFramePr>
+            <a:graphic xmlns:a="http://schemas.openxmlformats.org/drawingml/2006/main">
+              <a:graphicData uri="http://schemas.openxmlformats.org/drawingml/2006/picture">
+                <pic:pic xmlns:pic="http://schemas.openxmlformats.org/drawingml/2006/picture">
+                  <pic:nvPicPr>
+                    <pic:cNvPr id="4" name="Graphic 4"/>
+                    <pic:cNvPicPr/>
+                  </pic:nvPicPr>
+                  <pic:blipFill>
+                    <a:blip r:embed="rId27" cstate="print">
+                      <a:extLst>
+                        <a:ext uri="{28A0092B-C50C-407E-A947-70E740481C1C}">
+                          <a14:useLocalDpi xmlns:a14="http://schemas.microsoft.com/office/drawing/2010/main" val="0"/>
+                        </a:ext>
+                        <a:ext uri="{96DAC541-7B7A-43D3-8B79-37D633B846F1}">
+                          <asvg:svgBlip xmlns:asvg="http://schemas.microsoft.com/office/drawing/2016/SVG/main" r:embed="rId28"/>
+                        </a:ext>
+                      </a:extLst>
+                    </a:blip>
+                    <a:stretch>
+                      <a:fillRect/>
+                    </a:stretch>
+                  </pic:blipFill>
+                  <pic:spPr>
+                    <a:xfrm>
+                      <a:off x="0" y="0"/>
+                      <a:ext cx="2517775" cy="1888490"/>
+                    </a:xfrm>
+                    <a:prstGeom prst="rect">
+                      <a:avLst/>
+                    </a:prstGeom>
+                  </pic:spPr>
+                </pic:pic>
+              </a:graphicData>
+            </a:graphic>
+            <wp14:sizeRelH relativeFrom="page">
+              <wp14:pctWidth>0</wp14:pctWidth>
+            </wp14:sizeRelH>
+            <wp14:sizeRelV relativeFrom="page">
+              <wp14:pctHeight>0</wp14:pctHeight>
+            </wp14:sizeRelV>
+          </wp:anchor>
+        </w:drawing>
+      </w:r>
       <w:r>
         <w:t>For the unemployment and the smoking rates</w:t>
       </w:r>
@@ -14821,10 +15022,6 @@
       </w:r>
     </w:p>
     <w:p>
-      <w:pPr>
-        <w:spacing w:after="295" w:line="259" w:lineRule="auto"/>
-        <w:ind w:left="0" w:right="299" w:firstLine="0"/>
-      </w:pPr>
       <w:r>
         <w:t xml:space="preserve">For alcohol </w:t>
       </w:r>
@@ -14853,7 +15050,13 @@
         <w:t xml:space="preserve">the </w:t>
       </w:r>
       <w:r>
-        <w:t xml:space="preserve">percentage of suicides. Therefore, there is a correlation between the percentage change in alcohol consumption and the percentage change in </w:t>
+        <w:t>percentage of suicides</w:t>
+      </w:r>
+      <w:r>
+        <w:t xml:space="preserve"> (graph shows males)</w:t>
+      </w:r>
+      <w:r>
+        <w:t xml:space="preserve">. Therefore, there is a correlation between the percentage change in alcohol consumption and the percentage change in </w:t>
       </w:r>
       <w:r>
         <w:t xml:space="preserve">the </w:t>
@@ -14914,7 +15117,7 @@
         <w:tab w:val="right" w:pos="9382"/>
       </w:tabs>
       <w:spacing w:after="0" w:line="259" w:lineRule="auto"/>
-      <w:ind w:left="0" w:right="-1" w:firstLine="0"/>
+      <w:ind w:right="-1"/>
       <w:jc w:val="left"/>
     </w:pPr>
     <w:r>
@@ -19632,7 +19835,7 @@
   <w:p>
     <w:pPr>
       <w:spacing w:after="0" w:line="259" w:lineRule="auto"/>
-      <w:ind w:left="19" w:firstLine="0"/>
+      <w:ind w:left="19"/>
       <w:jc w:val="left"/>
     </w:pPr>
     <w:r>
@@ -19687,7 +19890,7 @@
   <w:p>
     <w:pPr>
       <w:spacing w:after="0" w:line="259" w:lineRule="auto"/>
-      <w:ind w:left="19" w:firstLine="0"/>
+      <w:ind w:left="19"/>
       <w:jc w:val="left"/>
     </w:pPr>
   </w:p>
@@ -19703,7 +19906,7 @@
         <w:tab w:val="right" w:pos="9382"/>
       </w:tabs>
       <w:spacing w:after="0" w:line="259" w:lineRule="auto"/>
-      <w:ind w:left="0" w:right="-1" w:firstLine="0"/>
+      <w:ind w:right="-1"/>
       <w:jc w:val="left"/>
     </w:pPr>
     <w:r>
@@ -19725,7 +19928,7 @@
   <w:p>
     <w:pPr>
       <w:spacing w:after="0" w:line="259" w:lineRule="auto"/>
-      <w:ind w:left="19" w:firstLine="0"/>
+      <w:ind w:left="19"/>
       <w:jc w:val="left"/>
     </w:pPr>
     <w:r>
@@ -20605,6 +20808,119 @@
     </w:lvl>
   </w:abstractNum>
   <w:abstractNum w:abstractNumId="7" w15:restartNumberingAfterBreak="0">
+    <w:nsid w:val="34671E44"/>
+    <w:multiLevelType w:val="hybridMultilevel"/>
+    <w:tmpl w:val="BBD2DE66"/>
+    <w:lvl w:ilvl="0" w:tplc="08090001">
+      <w:start w:val="1"/>
+      <w:numFmt w:val="bullet"/>
+      <w:lvlText w:val=""/>
+      <w:lvlJc w:val="left"/>
+      <w:pPr>
+        <w:ind w:left="720" w:hanging="360"/>
+      </w:pPr>
+      <w:rPr>
+        <w:rFonts w:ascii="Symbol" w:hAnsi="Symbol" w:hint="default"/>
+      </w:rPr>
+    </w:lvl>
+    <w:lvl w:ilvl="1" w:tplc="08090003" w:tentative="1">
+      <w:start w:val="1"/>
+      <w:numFmt w:val="bullet"/>
+      <w:lvlText w:val="o"/>
+      <w:lvlJc w:val="left"/>
+      <w:pPr>
+        <w:ind w:left="1440" w:hanging="360"/>
+      </w:pPr>
+      <w:rPr>
+        <w:rFonts w:ascii="Courier New" w:hAnsi="Courier New" w:cs="Courier New" w:hint="default"/>
+      </w:rPr>
+    </w:lvl>
+    <w:lvl w:ilvl="2" w:tplc="08090005" w:tentative="1">
+      <w:start w:val="1"/>
+      <w:numFmt w:val="bullet"/>
+      <w:lvlText w:val=""/>
+      <w:lvlJc w:val="left"/>
+      <w:pPr>
+        <w:ind w:left="2160" w:hanging="360"/>
+      </w:pPr>
+      <w:rPr>
+        <w:rFonts w:ascii="Wingdings" w:hAnsi="Wingdings" w:hint="default"/>
+      </w:rPr>
+    </w:lvl>
+    <w:lvl w:ilvl="3" w:tplc="08090001" w:tentative="1">
+      <w:start w:val="1"/>
+      <w:numFmt w:val="bullet"/>
+      <w:lvlText w:val=""/>
+      <w:lvlJc w:val="left"/>
+      <w:pPr>
+        <w:ind w:left="2880" w:hanging="360"/>
+      </w:pPr>
+      <w:rPr>
+        <w:rFonts w:ascii="Symbol" w:hAnsi="Symbol" w:hint="default"/>
+      </w:rPr>
+    </w:lvl>
+    <w:lvl w:ilvl="4" w:tplc="08090003" w:tentative="1">
+      <w:start w:val="1"/>
+      <w:numFmt w:val="bullet"/>
+      <w:lvlText w:val="o"/>
+      <w:lvlJc w:val="left"/>
+      <w:pPr>
+        <w:ind w:left="3600" w:hanging="360"/>
+      </w:pPr>
+      <w:rPr>
+        <w:rFonts w:ascii="Courier New" w:hAnsi="Courier New" w:cs="Courier New" w:hint="default"/>
+      </w:rPr>
+    </w:lvl>
+    <w:lvl w:ilvl="5" w:tplc="08090005" w:tentative="1">
+      <w:start w:val="1"/>
+      <w:numFmt w:val="bullet"/>
+      <w:lvlText w:val=""/>
+      <w:lvlJc w:val="left"/>
+      <w:pPr>
+        <w:ind w:left="4320" w:hanging="360"/>
+      </w:pPr>
+      <w:rPr>
+        <w:rFonts w:ascii="Wingdings" w:hAnsi="Wingdings" w:hint="default"/>
+      </w:rPr>
+    </w:lvl>
+    <w:lvl w:ilvl="6" w:tplc="08090001" w:tentative="1">
+      <w:start w:val="1"/>
+      <w:numFmt w:val="bullet"/>
+      <w:lvlText w:val=""/>
+      <w:lvlJc w:val="left"/>
+      <w:pPr>
+        <w:ind w:left="5040" w:hanging="360"/>
+      </w:pPr>
+      <w:rPr>
+        <w:rFonts w:ascii="Symbol" w:hAnsi="Symbol" w:hint="default"/>
+      </w:rPr>
+    </w:lvl>
+    <w:lvl w:ilvl="7" w:tplc="08090003" w:tentative="1">
+      <w:start w:val="1"/>
+      <w:numFmt w:val="bullet"/>
+      <w:lvlText w:val="o"/>
+      <w:lvlJc w:val="left"/>
+      <w:pPr>
+        <w:ind w:left="5760" w:hanging="360"/>
+      </w:pPr>
+      <w:rPr>
+        <w:rFonts w:ascii="Courier New" w:hAnsi="Courier New" w:cs="Courier New" w:hint="default"/>
+      </w:rPr>
+    </w:lvl>
+    <w:lvl w:ilvl="8" w:tplc="08090005" w:tentative="1">
+      <w:start w:val="1"/>
+      <w:numFmt w:val="bullet"/>
+      <w:lvlText w:val=""/>
+      <w:lvlJc w:val="left"/>
+      <w:pPr>
+        <w:ind w:left="6480" w:hanging="360"/>
+      </w:pPr>
+      <w:rPr>
+        <w:rFonts w:ascii="Wingdings" w:hAnsi="Wingdings" w:hint="default"/>
+      </w:rPr>
+    </w:lvl>
+  </w:abstractNum>
+  <w:abstractNum w:abstractNumId="8" w15:restartNumberingAfterBreak="0">
     <w:nsid w:val="39C446E9"/>
     <w:multiLevelType w:val="hybridMultilevel"/>
     <w:tmpl w:val="266C5EDA"/>
@@ -20717,7 +21033,7 @@
       </w:rPr>
     </w:lvl>
   </w:abstractNum>
-  <w:abstractNum w:abstractNumId="8" w15:restartNumberingAfterBreak="0">
+  <w:abstractNum w:abstractNumId="9" w15:restartNumberingAfterBreak="0">
     <w:nsid w:val="40B4741F"/>
     <w:multiLevelType w:val="hybridMultilevel"/>
     <w:tmpl w:val="3CE0D536"/>
@@ -20929,7 +21245,7 @@
       </w:rPr>
     </w:lvl>
   </w:abstractNum>
-  <w:abstractNum w:abstractNumId="9" w15:restartNumberingAfterBreak="0">
+  <w:abstractNum w:abstractNumId="10" w15:restartNumberingAfterBreak="0">
     <w:nsid w:val="45701129"/>
     <w:multiLevelType w:val="hybridMultilevel"/>
     <w:tmpl w:val="F5229BC6"/>
@@ -21018,7 +21334,7 @@
       </w:pPr>
     </w:lvl>
   </w:abstractNum>
-  <w:abstractNum w:abstractNumId="10" w15:restartNumberingAfterBreak="0">
+  <w:abstractNum w:abstractNumId="11" w15:restartNumberingAfterBreak="0">
     <w:nsid w:val="47B65C2E"/>
     <w:multiLevelType w:val="hybridMultilevel"/>
     <w:tmpl w:val="20B4ECE2"/>
@@ -21131,7 +21447,7 @@
       </w:rPr>
     </w:lvl>
   </w:abstractNum>
-  <w:abstractNum w:abstractNumId="11" w15:restartNumberingAfterBreak="0">
+  <w:abstractNum w:abstractNumId="12" w15:restartNumberingAfterBreak="0">
     <w:nsid w:val="55D80CC5"/>
     <w:multiLevelType w:val="hybridMultilevel"/>
     <w:tmpl w:val="ED6A8C1E"/>
@@ -21220,7 +21536,7 @@
       </w:pPr>
     </w:lvl>
   </w:abstractNum>
-  <w:abstractNum w:abstractNumId="12" w15:restartNumberingAfterBreak="0">
+  <w:abstractNum w:abstractNumId="13" w15:restartNumberingAfterBreak="0">
     <w:nsid w:val="5CD40D32"/>
     <w:multiLevelType w:val="hybridMultilevel"/>
     <w:tmpl w:val="DF5AFA40"/>
@@ -21432,7 +21748,120 @@
       </w:rPr>
     </w:lvl>
   </w:abstractNum>
-  <w:abstractNum w:abstractNumId="13" w15:restartNumberingAfterBreak="0">
+  <w:abstractNum w:abstractNumId="14" w15:restartNumberingAfterBreak="0">
+    <w:nsid w:val="62D133E6"/>
+    <w:multiLevelType w:val="hybridMultilevel"/>
+    <w:tmpl w:val="6B1EBCF6"/>
+    <w:lvl w:ilvl="0" w:tplc="08090001">
+      <w:start w:val="1"/>
+      <w:numFmt w:val="bullet"/>
+      <w:lvlText w:val=""/>
+      <w:lvlJc w:val="left"/>
+      <w:pPr>
+        <w:ind w:left="720" w:hanging="360"/>
+      </w:pPr>
+      <w:rPr>
+        <w:rFonts w:ascii="Symbol" w:hAnsi="Symbol" w:hint="default"/>
+      </w:rPr>
+    </w:lvl>
+    <w:lvl w:ilvl="1" w:tplc="08090003" w:tentative="1">
+      <w:start w:val="1"/>
+      <w:numFmt w:val="bullet"/>
+      <w:lvlText w:val="o"/>
+      <w:lvlJc w:val="left"/>
+      <w:pPr>
+        <w:ind w:left="1440" w:hanging="360"/>
+      </w:pPr>
+      <w:rPr>
+        <w:rFonts w:ascii="Courier New" w:hAnsi="Courier New" w:cs="Courier New" w:hint="default"/>
+      </w:rPr>
+    </w:lvl>
+    <w:lvl w:ilvl="2" w:tplc="08090005" w:tentative="1">
+      <w:start w:val="1"/>
+      <w:numFmt w:val="bullet"/>
+      <w:lvlText w:val=""/>
+      <w:lvlJc w:val="left"/>
+      <w:pPr>
+        <w:ind w:left="2160" w:hanging="360"/>
+      </w:pPr>
+      <w:rPr>
+        <w:rFonts w:ascii="Wingdings" w:hAnsi="Wingdings" w:hint="default"/>
+      </w:rPr>
+    </w:lvl>
+    <w:lvl w:ilvl="3" w:tplc="08090001" w:tentative="1">
+      <w:start w:val="1"/>
+      <w:numFmt w:val="bullet"/>
+      <w:lvlText w:val=""/>
+      <w:lvlJc w:val="left"/>
+      <w:pPr>
+        <w:ind w:left="2880" w:hanging="360"/>
+      </w:pPr>
+      <w:rPr>
+        <w:rFonts w:ascii="Symbol" w:hAnsi="Symbol" w:hint="default"/>
+      </w:rPr>
+    </w:lvl>
+    <w:lvl w:ilvl="4" w:tplc="08090003" w:tentative="1">
+      <w:start w:val="1"/>
+      <w:numFmt w:val="bullet"/>
+      <w:lvlText w:val="o"/>
+      <w:lvlJc w:val="left"/>
+      <w:pPr>
+        <w:ind w:left="3600" w:hanging="360"/>
+      </w:pPr>
+      <w:rPr>
+        <w:rFonts w:ascii="Courier New" w:hAnsi="Courier New" w:cs="Courier New" w:hint="default"/>
+      </w:rPr>
+    </w:lvl>
+    <w:lvl w:ilvl="5" w:tplc="08090005" w:tentative="1">
+      <w:start w:val="1"/>
+      <w:numFmt w:val="bullet"/>
+      <w:lvlText w:val=""/>
+      <w:lvlJc w:val="left"/>
+      <w:pPr>
+        <w:ind w:left="4320" w:hanging="360"/>
+      </w:pPr>
+      <w:rPr>
+        <w:rFonts w:ascii="Wingdings" w:hAnsi="Wingdings" w:hint="default"/>
+      </w:rPr>
+    </w:lvl>
+    <w:lvl w:ilvl="6" w:tplc="08090001" w:tentative="1">
+      <w:start w:val="1"/>
+      <w:numFmt w:val="bullet"/>
+      <w:lvlText w:val=""/>
+      <w:lvlJc w:val="left"/>
+      <w:pPr>
+        <w:ind w:left="5040" w:hanging="360"/>
+      </w:pPr>
+      <w:rPr>
+        <w:rFonts w:ascii="Symbol" w:hAnsi="Symbol" w:hint="default"/>
+      </w:rPr>
+    </w:lvl>
+    <w:lvl w:ilvl="7" w:tplc="08090003" w:tentative="1">
+      <w:start w:val="1"/>
+      <w:numFmt w:val="bullet"/>
+      <w:lvlText w:val="o"/>
+      <w:lvlJc w:val="left"/>
+      <w:pPr>
+        <w:ind w:left="5760" w:hanging="360"/>
+      </w:pPr>
+      <w:rPr>
+        <w:rFonts w:ascii="Courier New" w:hAnsi="Courier New" w:cs="Courier New" w:hint="default"/>
+      </w:rPr>
+    </w:lvl>
+    <w:lvl w:ilvl="8" w:tplc="08090005" w:tentative="1">
+      <w:start w:val="1"/>
+      <w:numFmt w:val="bullet"/>
+      <w:lvlText w:val=""/>
+      <w:lvlJc w:val="left"/>
+      <w:pPr>
+        <w:ind w:left="6480" w:hanging="360"/>
+      </w:pPr>
+      <w:rPr>
+        <w:rFonts w:ascii="Wingdings" w:hAnsi="Wingdings" w:hint="default"/>
+      </w:rPr>
+    </w:lvl>
+  </w:abstractNum>
+  <w:abstractNum w:abstractNumId="15" w15:restartNumberingAfterBreak="0">
     <w:nsid w:val="747C7F1D"/>
     <w:multiLevelType w:val="hybridMultilevel"/>
     <w:tmpl w:val="A63273D0"/>
@@ -21545,7 +21974,7 @@
       </w:rPr>
     </w:lvl>
   </w:abstractNum>
-  <w:abstractNum w:abstractNumId="14" w15:restartNumberingAfterBreak="0">
+  <w:abstractNum w:abstractNumId="16" w15:restartNumberingAfterBreak="0">
     <w:nsid w:val="75CD168F"/>
     <w:multiLevelType w:val="hybridMultilevel"/>
     <w:tmpl w:val="45B48FDA"/>
@@ -21757,7 +22186,7 @@
       </w:rPr>
     </w:lvl>
   </w:abstractNum>
-  <w:abstractNum w:abstractNumId="15" w15:restartNumberingAfterBreak="0">
+  <w:abstractNum w:abstractNumId="17" w15:restartNumberingAfterBreak="0">
     <w:nsid w:val="772C1D50"/>
     <w:multiLevelType w:val="hybridMultilevel"/>
     <w:tmpl w:val="6DF0F8CC"/>
@@ -21871,37 +22300,37 @@
     </w:lvl>
   </w:abstractNum>
   <w:num w:numId="1">
-    <w:abstractNumId w:val="14"/>
+    <w:abstractNumId w:val="16"/>
   </w:num>
   <w:num w:numId="2">
     <w:abstractNumId w:val="1"/>
   </w:num>
   <w:num w:numId="3">
-    <w:abstractNumId w:val="8"/>
+    <w:abstractNumId w:val="9"/>
   </w:num>
   <w:num w:numId="4">
-    <w:abstractNumId w:val="12"/>
+    <w:abstractNumId w:val="13"/>
   </w:num>
   <w:num w:numId="5">
-    <w:abstractNumId w:val="9"/>
+    <w:abstractNumId w:val="10"/>
   </w:num>
   <w:num w:numId="6">
+    <w:abstractNumId w:val="17"/>
+  </w:num>
+  <w:num w:numId="7">
+    <w:abstractNumId w:val="11"/>
+  </w:num>
+  <w:num w:numId="8">
     <w:abstractNumId w:val="15"/>
   </w:num>
-  <w:num w:numId="7">
-    <w:abstractNumId w:val="10"/>
-  </w:num>
-  <w:num w:numId="8">
-    <w:abstractNumId w:val="13"/>
-  </w:num>
   <w:num w:numId="9">
-    <w:abstractNumId w:val="7"/>
+    <w:abstractNumId w:val="8"/>
   </w:num>
   <w:num w:numId="10">
     <w:abstractNumId w:val="0"/>
   </w:num>
   <w:num w:numId="11">
-    <w:abstractNumId w:val="11"/>
+    <w:abstractNumId w:val="12"/>
   </w:num>
   <w:num w:numId="12">
     <w:abstractNumId w:val="2"/>
@@ -21917,6 +22346,12 @@
   </w:num>
   <w:num w:numId="16">
     <w:abstractNumId w:val="3"/>
+  </w:num>
+  <w:num w:numId="17">
+    <w:abstractNumId w:val="7"/>
+  </w:num>
+  <w:num w:numId="18">
+    <w:abstractNumId w:val="14"/>
   </w:num>
 </w:numbering>
 </file>
@@ -22319,10 +22754,9 @@
   <w:style w:type="paragraph" w:default="1" w:styleId="Normal">
     <w:name w:val="Normal"/>
     <w:qFormat/>
-    <w:rsid w:val="00CE66BA"/>
+    <w:rsid w:val="003D7727"/>
     <w:pPr>
-      <w:spacing w:after="120" w:line="240" w:lineRule="auto"/>
-      <w:ind w:left="391" w:hanging="11"/>
+      <w:spacing w:after="80" w:line="240" w:lineRule="auto"/>
       <w:jc w:val="both"/>
     </w:pPr>
     <w:rPr>
@@ -22341,7 +22775,7 @@
     <w:rsid w:val="00356118"/>
     <w:pPr>
       <w:spacing w:after="240"/>
-      <w:ind w:left="0" w:right="301" w:firstLine="0"/>
+      <w:ind w:right="301"/>
       <w:jc w:val="left"/>
       <w:outlineLvl w:val="0"/>
     </w:pPr>
@@ -22353,7 +22787,6 @@
   <w:style w:type="character" w:default="1" w:styleId="DefaultParagraphFont">
     <w:name w:val="Default Paragraph Font"/>
     <w:uiPriority w:val="1"/>
-    <w:semiHidden/>
     <w:unhideWhenUsed/>
   </w:style>
   <w:style w:type="table" w:default="1" w:styleId="TableNormal">
@@ -22417,7 +22850,6 @@
         <w:tab w:val="right" w:pos="9360"/>
       </w:tabs>
       <w:spacing w:after="0"/>
-      <w:ind w:left="0" w:firstLine="0"/>
       <w:jc w:val="left"/>
     </w:pPr>
     <w:rPr>

</xml_diff>